<commit_message>
report fo 2nd lab
</commit_message>
<xml_diff>
--- a/Lab-1/Report-1.docx
+++ b/Lab-1/Report-1.docx
@@ -388,6 +388,17 @@
           <w:lang w:val="en-US" w:eastAsia="ru-RU"/>
         </w:rPr>
         <w:t>WIN</w:t>
+      </w:r>
+      <w:r>
+        <w:rPr>
+          <w:rFonts w:ascii="Times New Roman" w:eastAsia="Times New Roman" w:hAnsi="Times New Roman" w:cs="Times New Roman"/>
+          <w:b/>
+          <w:bCs/>
+          <w:sz w:val="28"/>
+          <w:szCs w:val="28"/>
+          <w:lang w:eastAsia="ru-RU"/>
+        </w:rPr>
+        <w:t xml:space="preserve"> </w:t>
       </w:r>
       <w:r>
         <w:rPr>
@@ -2412,7 +2423,27 @@
           <w:sz w:val="28"/>
           <w:szCs w:val="28"/>
         </w:rPr>
-        <w:t xml:space="preserve">, обычно использующееся для получения дополнительной информации от пользователя. Диалоговые окна бывают модальные  и немодальные. </w:t>
+        <w:t xml:space="preserve">, обычно использующееся для получения дополнительной информации от пользователя. Диалоговые окна бывают </w:t>
+      </w:r>
+      <w:proofErr w:type="gramStart"/>
+      <w:r>
+        <w:rPr>
+          <w:rFonts w:ascii="Times New Roman" w:hAnsi="Times New Roman" w:cs="Times New Roman"/>
+          <w:color w:val="000000"/>
+          <w:sz w:val="28"/>
+          <w:szCs w:val="28"/>
+        </w:rPr>
+        <w:t>модальные  и</w:t>
+      </w:r>
+      <w:proofErr w:type="gramEnd"/>
+      <w:r>
+        <w:rPr>
+          <w:rFonts w:ascii="Times New Roman" w:hAnsi="Times New Roman" w:cs="Times New Roman"/>
+          <w:color w:val="000000"/>
+          <w:sz w:val="28"/>
+          <w:szCs w:val="28"/>
+        </w:rPr>
+        <w:t xml:space="preserve"> немодальные. </w:t>
       </w:r>
       <w:r>
         <w:rPr>
@@ -4227,6 +4258,14 @@
         </w:rPr>
         <w:t>https://dims.karelia.ru/win32/</w:t>
       </w:r>
+      <w:r>
+        <w:rPr>
+          <w:rFonts w:ascii="Times New Roman" w:hAnsi="Times New Roman" w:cs="Times New Roman"/>
+          <w:sz w:val="28"/>
+          <w:szCs w:val="28"/>
+        </w:rPr>
+        <w:t>.</w:t>
+      </w:r>
     </w:p>
     <w:p>
       <w:pPr>
@@ -4394,6 +4433,7 @@
         </w:rPr>
         <w:t>.</w:t>
       </w:r>
+      <w:proofErr w:type="spellStart"/>
       <w:r>
         <w:rPr>
           <w:rFonts w:ascii="Times New Roman" w:hAnsi="Times New Roman" w:cs="Times New Roman"/>
@@ -4403,6 +4443,7 @@
         </w:rPr>
         <w:t>cpp</w:t>
       </w:r>
+      <w:proofErr w:type="spellEnd"/>
       <w:r>
         <w:rPr>
           <w:rFonts w:ascii="Times New Roman" w:hAnsi="Times New Roman" w:cs="Times New Roman"/>
@@ -4733,6 +4774,7 @@
         <w:t xml:space="preserve">void </w:t>
       </w:r>
       <w:proofErr w:type="spellStart"/>
+      <w:proofErr w:type="gramStart"/>
       <w:r>
         <w:rPr>
           <w:rFonts w:ascii="Courier New" w:hAnsi="Courier New" w:cs="Courier New"/>
@@ -4752,7 +4794,18 @@
           <w:szCs w:val="20"/>
           <w:lang w:val="en-US"/>
         </w:rPr>
-        <w:t xml:space="preserve">(HWND </w:t>
+        <w:t>(</w:t>
+      </w:r>
+      <w:proofErr w:type="gramEnd"/>
+      <w:r>
+        <w:rPr>
+          <w:rFonts w:ascii="Courier New" w:hAnsi="Courier New" w:cs="Courier New"/>
+          <w:color w:val="000000" w:themeColor="text1"/>
+          <w:sz w:val="20"/>
+          <w:szCs w:val="20"/>
+          <w:lang w:val="en-US"/>
+        </w:rPr>
+        <w:t xml:space="preserve">HWND </w:t>
       </w:r>
       <w:proofErr w:type="spellStart"/>
       <w:r>
@@ -4802,6 +4855,7 @@
         <w:t xml:space="preserve">void </w:t>
       </w:r>
       <w:proofErr w:type="spellStart"/>
+      <w:proofErr w:type="gramStart"/>
       <w:r>
         <w:rPr>
           <w:rFonts w:ascii="Courier New" w:hAnsi="Courier New" w:cs="Courier New"/>
@@ -4821,7 +4875,18 @@
           <w:szCs w:val="20"/>
           <w:lang w:val="en-US"/>
         </w:rPr>
-        <w:t xml:space="preserve">(HWND </w:t>
+        <w:t>(</w:t>
+      </w:r>
+      <w:proofErr w:type="gramEnd"/>
+      <w:r>
+        <w:rPr>
+          <w:rFonts w:ascii="Courier New" w:hAnsi="Courier New" w:cs="Courier New"/>
+          <w:color w:val="000000" w:themeColor="text1"/>
+          <w:sz w:val="20"/>
+          <w:szCs w:val="20"/>
+          <w:lang w:val="en-US"/>
+        </w:rPr>
+        <w:t xml:space="preserve">HWND </w:t>
       </w:r>
       <w:proofErr w:type="spellStart"/>
       <w:r>
@@ -4871,6 +4936,7 @@
         <w:t xml:space="preserve">void </w:t>
       </w:r>
       <w:proofErr w:type="spellStart"/>
+      <w:proofErr w:type="gramStart"/>
       <w:r>
         <w:rPr>
           <w:rFonts w:ascii="Courier New" w:hAnsi="Courier New" w:cs="Courier New"/>
@@ -4890,7 +4956,18 @@
           <w:szCs w:val="20"/>
           <w:lang w:val="en-US"/>
         </w:rPr>
-        <w:t xml:space="preserve">(HWND </w:t>
+        <w:t>(</w:t>
+      </w:r>
+      <w:proofErr w:type="gramEnd"/>
+      <w:r>
+        <w:rPr>
+          <w:rFonts w:ascii="Courier New" w:hAnsi="Courier New" w:cs="Courier New"/>
+          <w:color w:val="000000" w:themeColor="text1"/>
+          <w:sz w:val="20"/>
+          <w:szCs w:val="20"/>
+          <w:lang w:val="en-US"/>
+        </w:rPr>
+        <w:t xml:space="preserve">HWND </w:t>
       </w:r>
       <w:proofErr w:type="spellStart"/>
       <w:r>
@@ -4970,6 +5047,7 @@
         <w:t xml:space="preserve">LRESULT CALLBACK </w:t>
       </w:r>
       <w:proofErr w:type="spellStart"/>
+      <w:proofErr w:type="gramStart"/>
       <w:r>
         <w:rPr>
           <w:rFonts w:ascii="Courier New" w:hAnsi="Courier New" w:cs="Courier New"/>
@@ -4989,7 +5067,18 @@
           <w:szCs w:val="20"/>
           <w:lang w:val="en-US"/>
         </w:rPr>
-        <w:t xml:space="preserve">(HWND </w:t>
+        <w:t>(</w:t>
+      </w:r>
+      <w:proofErr w:type="gramEnd"/>
+      <w:r>
+        <w:rPr>
+          <w:rFonts w:ascii="Courier New" w:hAnsi="Courier New" w:cs="Courier New"/>
+          <w:color w:val="000000" w:themeColor="text1"/>
+          <w:sz w:val="20"/>
+          <w:szCs w:val="20"/>
+          <w:lang w:val="en-US"/>
+        </w:rPr>
+        <w:t xml:space="preserve">HWND </w:t>
       </w:r>
       <w:proofErr w:type="spellStart"/>
       <w:r>
@@ -5098,6 +5187,7 @@
         <w:t xml:space="preserve">int WINAPI </w:t>
       </w:r>
       <w:proofErr w:type="spellStart"/>
+      <w:proofErr w:type="gramStart"/>
       <w:r>
         <w:rPr>
           <w:rFonts w:ascii="Courier New" w:hAnsi="Courier New" w:cs="Courier New"/>
@@ -5117,7 +5207,18 @@
           <w:szCs w:val="20"/>
           <w:lang w:val="en-US"/>
         </w:rPr>
-        <w:t xml:space="preserve">(HINSTANCE </w:t>
+        <w:t>(</w:t>
+      </w:r>
+      <w:proofErr w:type="gramEnd"/>
+      <w:r>
+        <w:rPr>
+          <w:rFonts w:ascii="Courier New" w:hAnsi="Courier New" w:cs="Courier New"/>
+          <w:color w:val="000000" w:themeColor="text1"/>
+          <w:sz w:val="20"/>
+          <w:szCs w:val="20"/>
+          <w:lang w:val="en-US"/>
+        </w:rPr>
+        <w:t xml:space="preserve">HINSTANCE </w:t>
       </w:r>
       <w:proofErr w:type="spellStart"/>
       <w:r>
@@ -5243,6 +5344,7 @@
         <w:tab/>
       </w:r>
       <w:proofErr w:type="spellStart"/>
+      <w:proofErr w:type="gramStart"/>
       <w:r>
         <w:rPr>
           <w:rFonts w:ascii="Courier New" w:hAnsi="Courier New" w:cs="Courier New"/>
@@ -5254,6 +5356,7 @@
         <w:t>wc.style</w:t>
       </w:r>
       <w:proofErr w:type="spellEnd"/>
+      <w:proofErr w:type="gramEnd"/>
       <w:r>
         <w:rPr>
           <w:rFonts w:ascii="Courier New" w:hAnsi="Courier New" w:cs="Courier New"/>
@@ -5290,6 +5393,7 @@
         <w:tab/>
       </w:r>
       <w:proofErr w:type="spellStart"/>
+      <w:proofErr w:type="gramStart"/>
       <w:r>
         <w:rPr>
           <w:rFonts w:ascii="Courier New" w:hAnsi="Courier New" w:cs="Courier New"/>
@@ -5301,6 +5405,7 @@
         <w:t>wc.lpfnWndProc</w:t>
       </w:r>
       <w:proofErr w:type="spellEnd"/>
+      <w:proofErr w:type="gramEnd"/>
       <w:r>
         <w:rPr>
           <w:rFonts w:ascii="Courier New" w:hAnsi="Courier New" w:cs="Courier New"/>
@@ -5359,6 +5464,7 @@
         <w:tab/>
       </w:r>
       <w:proofErr w:type="spellStart"/>
+      <w:proofErr w:type="gramStart"/>
       <w:r>
         <w:rPr>
           <w:rFonts w:ascii="Courier New" w:hAnsi="Courier New" w:cs="Courier New"/>
@@ -5370,6 +5476,7 @@
         <w:t>wc.cbClsExtra</w:t>
       </w:r>
       <w:proofErr w:type="spellEnd"/>
+      <w:proofErr w:type="gramEnd"/>
       <w:r>
         <w:rPr>
           <w:rFonts w:ascii="Courier New" w:hAnsi="Courier New" w:cs="Courier New"/>
@@ -5406,6 +5513,7 @@
         <w:tab/>
       </w:r>
       <w:proofErr w:type="spellStart"/>
+      <w:proofErr w:type="gramStart"/>
       <w:r>
         <w:rPr>
           <w:rFonts w:ascii="Courier New" w:hAnsi="Courier New" w:cs="Courier New"/>
@@ -5417,6 +5525,7 @@
         <w:t>wc.cbWndExtra</w:t>
       </w:r>
       <w:proofErr w:type="spellEnd"/>
+      <w:proofErr w:type="gramEnd"/>
       <w:r>
         <w:rPr>
           <w:rFonts w:ascii="Courier New" w:hAnsi="Courier New" w:cs="Courier New"/>
@@ -5453,6 +5562,7 @@
         <w:tab/>
       </w:r>
       <w:proofErr w:type="spellStart"/>
+      <w:proofErr w:type="gramStart"/>
       <w:r>
         <w:rPr>
           <w:rFonts w:ascii="Courier New" w:hAnsi="Courier New" w:cs="Courier New"/>
@@ -5464,6 +5574,7 @@
         <w:t>wc.hInstance</w:t>
       </w:r>
       <w:proofErr w:type="spellEnd"/>
+      <w:proofErr w:type="gramEnd"/>
       <w:r>
         <w:rPr>
           <w:rFonts w:ascii="Courier New" w:hAnsi="Courier New" w:cs="Courier New"/>
@@ -5522,6 +5633,7 @@
         <w:tab/>
       </w:r>
       <w:proofErr w:type="spellStart"/>
+      <w:proofErr w:type="gramStart"/>
       <w:r>
         <w:rPr>
           <w:rFonts w:ascii="Courier New" w:hAnsi="Courier New" w:cs="Courier New"/>
@@ -5533,6 +5645,7 @@
         <w:t>wc.hIcon</w:t>
       </w:r>
       <w:proofErr w:type="spellEnd"/>
+      <w:proofErr w:type="gramEnd"/>
       <w:r>
         <w:rPr>
           <w:rFonts w:ascii="Courier New" w:hAnsi="Courier New" w:cs="Courier New"/>
@@ -5569,6 +5682,7 @@
         <w:tab/>
       </w:r>
       <w:proofErr w:type="spellStart"/>
+      <w:proofErr w:type="gramStart"/>
       <w:r>
         <w:rPr>
           <w:rFonts w:ascii="Courier New" w:hAnsi="Courier New" w:cs="Courier New"/>
@@ -5580,6 +5694,7 @@
         <w:t>wc.hCursor</w:t>
       </w:r>
       <w:proofErr w:type="spellEnd"/>
+      <w:proofErr w:type="gramEnd"/>
       <w:r>
         <w:rPr>
           <w:rFonts w:ascii="Courier New" w:hAnsi="Courier New" w:cs="Courier New"/>
@@ -5638,6 +5753,7 @@
         <w:tab/>
       </w:r>
       <w:proofErr w:type="spellStart"/>
+      <w:proofErr w:type="gramStart"/>
       <w:r>
         <w:rPr>
           <w:rFonts w:ascii="Courier New" w:hAnsi="Courier New" w:cs="Courier New"/>
@@ -5649,6 +5765,7 @@
         <w:t>wc.hbrBackground</w:t>
       </w:r>
       <w:proofErr w:type="spellEnd"/>
+      <w:proofErr w:type="gramEnd"/>
       <w:r>
         <w:rPr>
           <w:rFonts w:ascii="Courier New" w:hAnsi="Courier New" w:cs="Courier New"/>
@@ -5685,6 +5802,7 @@
         <w:tab/>
       </w:r>
       <w:proofErr w:type="spellStart"/>
+      <w:proofErr w:type="gramStart"/>
       <w:r>
         <w:rPr>
           <w:rFonts w:ascii="Courier New" w:hAnsi="Courier New" w:cs="Courier New"/>
@@ -5696,6 +5814,7 @@
         <w:t>wc.lpszMenuName</w:t>
       </w:r>
       <w:proofErr w:type="spellEnd"/>
+      <w:proofErr w:type="gramEnd"/>
       <w:r>
         <w:rPr>
           <w:rFonts w:ascii="Courier New" w:hAnsi="Courier New" w:cs="Courier New"/>
@@ -5732,6 +5851,7 @@
         <w:tab/>
       </w:r>
       <w:proofErr w:type="spellStart"/>
+      <w:proofErr w:type="gramStart"/>
       <w:r>
         <w:rPr>
           <w:rFonts w:ascii="Courier New" w:hAnsi="Courier New" w:cs="Courier New"/>
@@ -5743,6 +5863,7 @@
         <w:t>wc.lpszClassName</w:t>
       </w:r>
       <w:proofErr w:type="spellEnd"/>
+      <w:proofErr w:type="gramEnd"/>
       <w:r>
         <w:rPr>
           <w:rFonts w:ascii="Courier New" w:hAnsi="Courier New" w:cs="Courier New"/>
@@ -5799,7 +5920,18 @@
           <w:lang w:val="en-US"/>
         </w:rPr>
         <w:tab/>
-        <w:t>if (!</w:t>
+        <w:t xml:space="preserve">if </w:t>
+      </w:r>
+      <w:proofErr w:type="gramStart"/>
+      <w:r>
+        <w:rPr>
+          <w:rFonts w:ascii="Courier New" w:hAnsi="Courier New" w:cs="Courier New"/>
+          <w:color w:val="000000" w:themeColor="text1"/>
+          <w:sz w:val="20"/>
+          <w:szCs w:val="20"/>
+          <w:lang w:val="en-US"/>
+        </w:rPr>
+        <w:t>(!</w:t>
       </w:r>
       <w:proofErr w:type="spellStart"/>
       <w:r>
@@ -5813,6 +5945,7 @@
         <w:t>RegisterClass</w:t>
       </w:r>
       <w:proofErr w:type="spellEnd"/>
+      <w:proofErr w:type="gramEnd"/>
       <w:r>
         <w:rPr>
           <w:rFonts w:ascii="Courier New" w:hAnsi="Courier New" w:cs="Courier New"/>
@@ -5908,7 +6041,6 @@
           <w:color w:val="000000" w:themeColor="text1"/>
           <w:sz w:val="20"/>
           <w:szCs w:val="20"/>
-          <w:lang w:val="en-US"/>
         </w:rPr>
       </w:pPr>
       <w:r>
@@ -5927,7 +6059,6 @@
           <w:color w:val="000000" w:themeColor="text1"/>
           <w:sz w:val="20"/>
           <w:szCs w:val="20"/>
-          <w:lang w:val="en-US"/>
         </w:rPr>
         <w:t xml:space="preserve">// </w:t>
       </w:r>
@@ -5946,7 +6077,6 @@
           <w:color w:val="000000" w:themeColor="text1"/>
           <w:sz w:val="20"/>
           <w:szCs w:val="20"/>
-          <w:lang w:val="en-US"/>
         </w:rPr>
         <w:t xml:space="preserve"> </w:t>
       </w:r>
@@ -5965,7 +6095,6 @@
           <w:color w:val="000000" w:themeColor="text1"/>
           <w:sz w:val="20"/>
           <w:szCs w:val="20"/>
-          <w:lang w:val="en-US"/>
         </w:rPr>
         <w:t xml:space="preserve"> </w:t>
       </w:r>
@@ -5990,42 +6119,101 @@
           <w:color w:val="000000" w:themeColor="text1"/>
           <w:sz w:val="20"/>
           <w:szCs w:val="20"/>
-          <w:lang w:val="en-US"/>
-        </w:rPr>
-      </w:pPr>
-      <w:r>
-        <w:rPr>
-          <w:rFonts w:ascii="Courier New" w:hAnsi="Courier New" w:cs="Courier New"/>
-          <w:color w:val="000000" w:themeColor="text1"/>
-          <w:sz w:val="20"/>
-          <w:szCs w:val="20"/>
-          <w:lang w:val="en-US"/>
+        </w:rPr>
+      </w:pPr>
+      <w:r>
+        <w:rPr>
+          <w:rFonts w:ascii="Courier New" w:hAnsi="Courier New" w:cs="Courier New"/>
+          <w:color w:val="000000" w:themeColor="text1"/>
+          <w:sz w:val="20"/>
+          <w:szCs w:val="20"/>
         </w:rPr>
         <w:tab/>
-        <w:t>HWND hw = CreateWindow(</w:t>
-      </w:r>
-    </w:p>
-    <w:p>
-      <w:pPr>
-        <w:autoSpaceDE w:val="0"/>
-        <w:autoSpaceDN w:val="0"/>
-        <w:adjustRightInd w:val="0"/>
-        <w:spacing w:after="0" w:line="240" w:lineRule="auto"/>
-        <w:rPr>
-          <w:rFonts w:ascii="Courier New" w:hAnsi="Courier New" w:cs="Courier New"/>
-          <w:color w:val="000000" w:themeColor="text1"/>
-          <w:sz w:val="20"/>
-          <w:szCs w:val="20"/>
-          <w:lang w:val="en-US"/>
-        </w:rPr>
-      </w:pPr>
-      <w:r>
-        <w:rPr>
-          <w:rFonts w:ascii="Courier New" w:hAnsi="Courier New" w:cs="Courier New"/>
-          <w:color w:val="000000" w:themeColor="text1"/>
-          <w:sz w:val="20"/>
-          <w:szCs w:val="20"/>
-          <w:lang w:val="en-US"/>
+      </w:r>
+      <w:r>
+        <w:rPr>
+          <w:rFonts w:ascii="Courier New" w:hAnsi="Courier New" w:cs="Courier New"/>
+          <w:color w:val="000000" w:themeColor="text1"/>
+          <w:sz w:val="20"/>
+          <w:szCs w:val="20"/>
+          <w:lang w:val="en-US"/>
+        </w:rPr>
+        <w:t>HWND</w:t>
+      </w:r>
+      <w:r>
+        <w:rPr>
+          <w:rFonts w:ascii="Courier New" w:hAnsi="Courier New" w:cs="Courier New"/>
+          <w:color w:val="000000" w:themeColor="text1"/>
+          <w:sz w:val="20"/>
+          <w:szCs w:val="20"/>
+        </w:rPr>
+        <w:t xml:space="preserve"> </w:t>
+      </w:r>
+      <w:proofErr w:type="spellStart"/>
+      <w:r>
+        <w:rPr>
+          <w:rFonts w:ascii="Courier New" w:hAnsi="Courier New" w:cs="Courier New"/>
+          <w:color w:val="000000" w:themeColor="text1"/>
+          <w:sz w:val="20"/>
+          <w:szCs w:val="20"/>
+          <w:lang w:val="en-US"/>
+        </w:rPr>
+        <w:t>hw</w:t>
+      </w:r>
+      <w:proofErr w:type="spellEnd"/>
+      <w:r>
+        <w:rPr>
+          <w:rFonts w:ascii="Courier New" w:hAnsi="Courier New" w:cs="Courier New"/>
+          <w:color w:val="000000" w:themeColor="text1"/>
+          <w:sz w:val="20"/>
+          <w:szCs w:val="20"/>
+        </w:rPr>
+        <w:t xml:space="preserve"> = </w:t>
+      </w:r>
+      <w:proofErr w:type="spellStart"/>
+      <w:proofErr w:type="gramStart"/>
+      <w:r>
+        <w:rPr>
+          <w:rFonts w:ascii="Courier New" w:hAnsi="Courier New" w:cs="Courier New"/>
+          <w:color w:val="000000" w:themeColor="text1"/>
+          <w:sz w:val="20"/>
+          <w:szCs w:val="20"/>
+          <w:lang w:val="en-US"/>
+        </w:rPr>
+        <w:t>CreateWindow</w:t>
+      </w:r>
+      <w:proofErr w:type="spellEnd"/>
+      <w:r>
+        <w:rPr>
+          <w:rFonts w:ascii="Courier New" w:hAnsi="Courier New" w:cs="Courier New"/>
+          <w:color w:val="000000" w:themeColor="text1"/>
+          <w:sz w:val="20"/>
+          <w:szCs w:val="20"/>
+        </w:rPr>
+        <w:t>(</w:t>
+      </w:r>
+      <w:proofErr w:type="gramEnd"/>
+    </w:p>
+    <w:p>
+      <w:pPr>
+        <w:autoSpaceDE w:val="0"/>
+        <w:autoSpaceDN w:val="0"/>
+        <w:adjustRightInd w:val="0"/>
+        <w:spacing w:after="0" w:line="240" w:lineRule="auto"/>
+        <w:rPr>
+          <w:rFonts w:ascii="Courier New" w:hAnsi="Courier New" w:cs="Courier New"/>
+          <w:color w:val="000000" w:themeColor="text1"/>
+          <w:sz w:val="20"/>
+          <w:szCs w:val="20"/>
+          <w:lang w:val="en-US"/>
+        </w:rPr>
+      </w:pPr>
+      <w:r>
+        <w:rPr>
+          <w:rFonts w:ascii="Courier New" w:hAnsi="Courier New" w:cs="Courier New"/>
+          <w:color w:val="000000" w:themeColor="text1"/>
+          <w:sz w:val="20"/>
+          <w:szCs w:val="20"/>
         </w:rPr>
         <w:tab/>
       </w:r>
@@ -6035,7 +6223,6 @@
           <w:color w:val="000000" w:themeColor="text1"/>
           <w:sz w:val="20"/>
           <w:szCs w:val="20"/>
-          <w:lang w:val="en-US"/>
         </w:rPr>
         <w:tab/>
       </w:r>
@@ -6275,7 +6462,18 @@
           <w:lang w:val="en-US"/>
         </w:rPr>
         <w:tab/>
-        <w:t>if (!</w:t>
+        <w:t xml:space="preserve">if </w:t>
+      </w:r>
+      <w:proofErr w:type="gramStart"/>
+      <w:r>
+        <w:rPr>
+          <w:rFonts w:ascii="Courier New" w:hAnsi="Courier New" w:cs="Courier New"/>
+          <w:color w:val="000000" w:themeColor="text1"/>
+          <w:sz w:val="20"/>
+          <w:szCs w:val="20"/>
+          <w:lang w:val="en-US"/>
+        </w:rPr>
+        <w:t>(!</w:t>
       </w:r>
       <w:proofErr w:type="spellStart"/>
       <w:r>
@@ -6289,6 +6487,7 @@
         <w:t>hw</w:t>
       </w:r>
       <w:proofErr w:type="spellEnd"/>
+      <w:proofErr w:type="gramEnd"/>
       <w:r>
         <w:rPr>
           <w:rFonts w:ascii="Courier New" w:hAnsi="Courier New" w:cs="Courier New"/>
@@ -6359,6 +6558,7 @@
         <w:tab/>
       </w:r>
       <w:proofErr w:type="spellStart"/>
+      <w:proofErr w:type="gramStart"/>
       <w:r>
         <w:rPr>
           <w:rFonts w:ascii="Courier New" w:hAnsi="Courier New" w:cs="Courier New"/>
@@ -6380,6 +6580,7 @@
         <w:t>(</w:t>
       </w:r>
       <w:proofErr w:type="spellStart"/>
+      <w:proofErr w:type="gramEnd"/>
       <w:r>
         <w:rPr>
           <w:rFonts w:ascii="Courier New" w:hAnsi="Courier New" w:cs="Courier New"/>
@@ -6497,7 +6698,29 @@
           <w:szCs w:val="20"/>
           <w:lang w:val="en-US"/>
         </w:rPr>
-        <w:t>MSG msg;</w:t>
+        <w:t xml:space="preserve">MSG </w:t>
+      </w:r>
+      <w:proofErr w:type="spellStart"/>
+      <w:r>
+        <w:rPr>
+          <w:rFonts w:ascii="Courier New" w:hAnsi="Courier New" w:cs="Courier New"/>
+          <w:color w:val="000000" w:themeColor="text1"/>
+          <w:sz w:val="20"/>
+          <w:szCs w:val="20"/>
+          <w:lang w:val="en-US"/>
+        </w:rPr>
+        <w:t>msg</w:t>
+      </w:r>
+      <w:proofErr w:type="spellEnd"/>
+      <w:r>
+        <w:rPr>
+          <w:rFonts w:ascii="Courier New" w:hAnsi="Courier New" w:cs="Courier New"/>
+          <w:color w:val="000000" w:themeColor="text1"/>
+          <w:sz w:val="20"/>
+          <w:szCs w:val="20"/>
+          <w:lang w:val="en-US"/>
+        </w:rPr>
+        <w:t>;</w:t>
       </w:r>
     </w:p>
     <w:p>
@@ -6535,6 +6758,7 @@
         <w:t>while (</w:t>
       </w:r>
       <w:proofErr w:type="spellStart"/>
+      <w:proofErr w:type="gramStart"/>
       <w:r>
         <w:rPr>
           <w:rFonts w:ascii="Courier New" w:hAnsi="Courier New" w:cs="Courier New"/>
@@ -6554,7 +6778,18 @@
           <w:szCs w:val="20"/>
           <w:lang w:val="en-US"/>
         </w:rPr>
-        <w:t>(&amp;msg, NULL, 0, 0)) {</w:t>
+        <w:t>(</w:t>
+      </w:r>
+      <w:proofErr w:type="gramEnd"/>
+      <w:r>
+        <w:rPr>
+          <w:rFonts w:ascii="Courier New" w:hAnsi="Courier New" w:cs="Courier New"/>
+          <w:color w:val="000000" w:themeColor="text1"/>
+          <w:sz w:val="20"/>
+          <w:szCs w:val="20"/>
+          <w:lang w:val="en-US"/>
+        </w:rPr>
+        <w:t>&amp;msg, NULL, 0, 0)) {</w:t>
       </w:r>
     </w:p>
     <w:p>
@@ -6723,6 +6958,7 @@
         <w:t xml:space="preserve">return </w:t>
       </w:r>
       <w:proofErr w:type="spellStart"/>
+      <w:proofErr w:type="gramStart"/>
       <w:r>
         <w:rPr>
           <w:rFonts w:ascii="Courier New" w:hAnsi="Courier New" w:cs="Courier New"/>
@@ -6734,6 +6970,7 @@
         <w:t>msg.wParam</w:t>
       </w:r>
       <w:proofErr w:type="spellEnd"/>
+      <w:proofErr w:type="gramEnd"/>
       <w:r>
         <w:rPr>
           <w:rFonts w:ascii="Courier New" w:hAnsi="Courier New" w:cs="Courier New"/>
@@ -6806,6 +7043,7 @@
         <w:t xml:space="preserve">void </w:t>
       </w:r>
       <w:proofErr w:type="spellStart"/>
+      <w:proofErr w:type="gramStart"/>
       <w:r>
         <w:rPr>
           <w:rFonts w:ascii="Courier New" w:hAnsi="Courier New" w:cs="Courier New"/>
@@ -6825,7 +7063,18 @@
           <w:szCs w:val="20"/>
           <w:lang w:val="en-US"/>
         </w:rPr>
-        <w:t xml:space="preserve">(HWND </w:t>
+        <w:t>(</w:t>
+      </w:r>
+      <w:proofErr w:type="gramEnd"/>
+      <w:r>
+        <w:rPr>
+          <w:rFonts w:ascii="Courier New" w:hAnsi="Courier New" w:cs="Courier New"/>
+          <w:color w:val="000000" w:themeColor="text1"/>
+          <w:sz w:val="20"/>
+          <w:szCs w:val="20"/>
+          <w:lang w:val="en-US"/>
+        </w:rPr>
+        <w:t xml:space="preserve">HWND </w:t>
       </w:r>
       <w:proofErr w:type="spellStart"/>
       <w:r>
@@ -6875,6 +7124,7 @@
         <w:t xml:space="preserve">    HWND hComboBox1 = </w:t>
       </w:r>
       <w:proofErr w:type="spellStart"/>
+      <w:proofErr w:type="gramStart"/>
       <w:r>
         <w:rPr>
           <w:rFonts w:ascii="Courier New" w:hAnsi="Courier New" w:cs="Courier New"/>
@@ -6896,6 +7146,7 @@
         </w:rPr>
         <w:t>(</w:t>
       </w:r>
+      <w:proofErr w:type="gramEnd"/>
     </w:p>
     <w:p>
       <w:pPr>
@@ -7156,7 +7407,29 @@
           <w:szCs w:val="20"/>
           <w:lang w:val="en-US"/>
         </w:rPr>
-        <w:t xml:space="preserve">    for (auto base : </w:t>
+        <w:t xml:space="preserve">    for (auto </w:t>
+      </w:r>
+      <w:proofErr w:type="gramStart"/>
+      <w:r>
+        <w:rPr>
+          <w:rFonts w:ascii="Courier New" w:hAnsi="Courier New" w:cs="Courier New"/>
+          <w:color w:val="000000" w:themeColor="text1"/>
+          <w:sz w:val="20"/>
+          <w:szCs w:val="20"/>
+          <w:lang w:val="en-US"/>
+        </w:rPr>
+        <w:t>base :</w:t>
+      </w:r>
+      <w:proofErr w:type="gramEnd"/>
+      <w:r>
+        <w:rPr>
+          <w:rFonts w:ascii="Courier New" w:hAnsi="Courier New" w:cs="Courier New"/>
+          <w:color w:val="000000" w:themeColor="text1"/>
+          <w:sz w:val="20"/>
+          <w:szCs w:val="20"/>
+          <w:lang w:val="en-US"/>
+        </w:rPr>
+        <w:t xml:space="preserve"> </w:t>
       </w:r>
       <w:proofErr w:type="spellStart"/>
       <w:r>
@@ -7206,6 +7479,7 @@
         <w:t xml:space="preserve">        </w:t>
       </w:r>
       <w:proofErr w:type="spellStart"/>
+      <w:proofErr w:type="gramStart"/>
       <w:r>
         <w:rPr>
           <w:rFonts w:ascii="Courier New" w:hAnsi="Courier New" w:cs="Courier New"/>
@@ -7225,7 +7499,18 @@
           <w:szCs w:val="20"/>
           <w:lang w:val="en-US"/>
         </w:rPr>
-        <w:t xml:space="preserve">(hComboBox1, CB_ADDSTRING, 0, </w:t>
+        <w:t>(</w:t>
+      </w:r>
+      <w:proofErr w:type="gramEnd"/>
+      <w:r>
+        <w:rPr>
+          <w:rFonts w:ascii="Courier New" w:hAnsi="Courier New" w:cs="Courier New"/>
+          <w:color w:val="000000" w:themeColor="text1"/>
+          <w:sz w:val="20"/>
+          <w:szCs w:val="20"/>
+          <w:lang w:val="en-US"/>
+        </w:rPr>
+        <w:t xml:space="preserve">hComboBox1, CB_ADDSTRING, 0, </w:t>
       </w:r>
       <w:proofErr w:type="spellStart"/>
       <w:r>
@@ -7334,6 +7619,7 @@
         <w:t xml:space="preserve">    </w:t>
       </w:r>
       <w:proofErr w:type="spellStart"/>
+      <w:proofErr w:type="gramStart"/>
       <w:r>
         <w:rPr>
           <w:rFonts w:ascii="Courier New" w:hAnsi="Courier New" w:cs="Courier New"/>
@@ -7353,7 +7639,18 @@
           <w:szCs w:val="20"/>
           <w:lang w:val="en-US"/>
         </w:rPr>
-        <w:t>(hComboBox1, CB_SETCURSEL, selected_index_combobox1, 0);</w:t>
+        <w:t>(</w:t>
+      </w:r>
+      <w:proofErr w:type="gramEnd"/>
+      <w:r>
+        <w:rPr>
+          <w:rFonts w:ascii="Courier New" w:hAnsi="Courier New" w:cs="Courier New"/>
+          <w:color w:val="000000" w:themeColor="text1"/>
+          <w:sz w:val="20"/>
+          <w:szCs w:val="20"/>
+          <w:lang w:val="en-US"/>
+        </w:rPr>
+        <w:t>hComboBox1, CB_SETCURSEL, selected_index_combobox1, 0);</w:t>
       </w:r>
     </w:p>
     <w:p>
@@ -7381,6 +7678,7 @@
         <w:t xml:space="preserve">    HWND hComboBox2 = </w:t>
       </w:r>
       <w:proofErr w:type="spellStart"/>
+      <w:proofErr w:type="gramStart"/>
       <w:r>
         <w:rPr>
           <w:rFonts w:ascii="Courier New" w:hAnsi="Courier New" w:cs="Courier New"/>
@@ -7402,6 +7700,7 @@
         </w:rPr>
         <w:t>(</w:t>
       </w:r>
+      <w:proofErr w:type="gramEnd"/>
     </w:p>
     <w:p>
       <w:pPr>
@@ -7647,7 +7946,29 @@
           <w:szCs w:val="20"/>
           <w:lang w:val="en-US"/>
         </w:rPr>
-        <w:t xml:space="preserve">    for (auto base : </w:t>
+        <w:t xml:space="preserve">    for (auto </w:t>
+      </w:r>
+      <w:proofErr w:type="gramStart"/>
+      <w:r>
+        <w:rPr>
+          <w:rFonts w:ascii="Courier New" w:hAnsi="Courier New" w:cs="Courier New"/>
+          <w:color w:val="000000" w:themeColor="text1"/>
+          <w:sz w:val="20"/>
+          <w:szCs w:val="20"/>
+          <w:lang w:val="en-US"/>
+        </w:rPr>
+        <w:t>base :</w:t>
+      </w:r>
+      <w:proofErr w:type="gramEnd"/>
+      <w:r>
+        <w:rPr>
+          <w:rFonts w:ascii="Courier New" w:hAnsi="Courier New" w:cs="Courier New"/>
+          <w:color w:val="000000" w:themeColor="text1"/>
+          <w:sz w:val="20"/>
+          <w:szCs w:val="20"/>
+          <w:lang w:val="en-US"/>
+        </w:rPr>
+        <w:t xml:space="preserve"> </w:t>
       </w:r>
       <w:proofErr w:type="spellStart"/>
       <w:r>
@@ -7697,6 +8018,7 @@
         <w:t xml:space="preserve">        </w:t>
       </w:r>
       <w:proofErr w:type="spellStart"/>
+      <w:proofErr w:type="gramStart"/>
       <w:r>
         <w:rPr>
           <w:rFonts w:ascii="Courier New" w:hAnsi="Courier New" w:cs="Courier New"/>
@@ -7716,7 +8038,18 @@
           <w:szCs w:val="20"/>
           <w:lang w:val="en-US"/>
         </w:rPr>
-        <w:t xml:space="preserve">(hComboBox2, CB_ADDSTRING, 0, </w:t>
+        <w:t>(</w:t>
+      </w:r>
+      <w:proofErr w:type="gramEnd"/>
+      <w:r>
+        <w:rPr>
+          <w:rFonts w:ascii="Courier New" w:hAnsi="Courier New" w:cs="Courier New"/>
+          <w:color w:val="000000" w:themeColor="text1"/>
+          <w:sz w:val="20"/>
+          <w:szCs w:val="20"/>
+          <w:lang w:val="en-US"/>
+        </w:rPr>
+        <w:t xml:space="preserve">hComboBox2, CB_ADDSTRING, 0, </w:t>
       </w:r>
       <w:proofErr w:type="spellStart"/>
       <w:r>
@@ -7825,6 +8158,7 @@
         <w:t xml:space="preserve">    </w:t>
       </w:r>
       <w:proofErr w:type="spellStart"/>
+      <w:proofErr w:type="gramStart"/>
       <w:r>
         <w:rPr>
           <w:rFonts w:ascii="Courier New" w:hAnsi="Courier New" w:cs="Courier New"/>
@@ -7844,7 +8178,18 @@
           <w:szCs w:val="20"/>
           <w:lang w:val="en-US"/>
         </w:rPr>
-        <w:t>(hComboBox2, CB_SETCURSEL, selected_index_combobox2, 0);</w:t>
+        <w:t>(</w:t>
+      </w:r>
+      <w:proofErr w:type="gramEnd"/>
+      <w:r>
+        <w:rPr>
+          <w:rFonts w:ascii="Courier New" w:hAnsi="Courier New" w:cs="Courier New"/>
+          <w:color w:val="000000" w:themeColor="text1"/>
+          <w:sz w:val="20"/>
+          <w:szCs w:val="20"/>
+          <w:lang w:val="en-US"/>
+        </w:rPr>
+        <w:t>hComboBox2, CB_SETCURSEL, selected_index_combobox2, 0);</w:t>
       </w:r>
     </w:p>
     <w:p>
@@ -7912,6 +8257,7 @@
         <w:t xml:space="preserve">void </w:t>
       </w:r>
       <w:proofErr w:type="spellStart"/>
+      <w:proofErr w:type="gramStart"/>
       <w:r>
         <w:rPr>
           <w:rFonts w:ascii="Courier New" w:hAnsi="Courier New" w:cs="Courier New"/>
@@ -7931,7 +8277,18 @@
           <w:szCs w:val="20"/>
           <w:lang w:val="en-US"/>
         </w:rPr>
-        <w:t xml:space="preserve">(HWND </w:t>
+        <w:t>(</w:t>
+      </w:r>
+      <w:proofErr w:type="gramEnd"/>
+      <w:r>
+        <w:rPr>
+          <w:rFonts w:ascii="Courier New" w:hAnsi="Courier New" w:cs="Courier New"/>
+          <w:color w:val="000000" w:themeColor="text1"/>
+          <w:sz w:val="20"/>
+          <w:szCs w:val="20"/>
+          <w:lang w:val="en-US"/>
+        </w:rPr>
+        <w:t xml:space="preserve">HWND </w:t>
       </w:r>
       <w:proofErr w:type="spellStart"/>
       <w:r>
@@ -7981,6 +8338,7 @@
         <w:t xml:space="preserve">    HWND hEdit1 = </w:t>
       </w:r>
       <w:proofErr w:type="spellStart"/>
+      <w:proofErr w:type="gramStart"/>
       <w:r>
         <w:rPr>
           <w:rFonts w:ascii="Courier New" w:hAnsi="Courier New" w:cs="Courier New"/>
@@ -8002,6 +8360,7 @@
         </w:rPr>
         <w:t>(</w:t>
       </w:r>
+      <w:proofErr w:type="gramEnd"/>
     </w:p>
     <w:p>
       <w:pPr>
@@ -8250,6 +8609,7 @@
         <w:t xml:space="preserve">    HWND hEdit2 = </w:t>
       </w:r>
       <w:proofErr w:type="spellStart"/>
+      <w:proofErr w:type="gramStart"/>
       <w:r>
         <w:rPr>
           <w:rFonts w:ascii="Courier New" w:hAnsi="Courier New" w:cs="Courier New"/>
@@ -8271,6 +8631,7 @@
         </w:rPr>
         <w:t>(</w:t>
       </w:r>
+      <w:proofErr w:type="gramEnd"/>
     </w:p>
     <w:p>
       <w:pPr>
@@ -8554,6 +8915,7 @@
         <w:t xml:space="preserve">void </w:t>
       </w:r>
       <w:proofErr w:type="spellStart"/>
+      <w:proofErr w:type="gramStart"/>
       <w:r>
         <w:rPr>
           <w:rFonts w:ascii="Courier New" w:hAnsi="Courier New" w:cs="Courier New"/>
@@ -8573,7 +8935,18 @@
           <w:szCs w:val="20"/>
           <w:lang w:val="en-US"/>
         </w:rPr>
-        <w:t xml:space="preserve">(HWND </w:t>
+        <w:t>(</w:t>
+      </w:r>
+      <w:proofErr w:type="gramEnd"/>
+      <w:r>
+        <w:rPr>
+          <w:rFonts w:ascii="Courier New" w:hAnsi="Courier New" w:cs="Courier New"/>
+          <w:color w:val="000000" w:themeColor="text1"/>
+          <w:sz w:val="20"/>
+          <w:szCs w:val="20"/>
+          <w:lang w:val="en-US"/>
+        </w:rPr>
+        <w:t xml:space="preserve">HWND </w:t>
       </w:r>
       <w:proofErr w:type="spellStart"/>
       <w:r>
@@ -8645,6 +9018,7 @@
         <w:t xml:space="preserve"> = </w:t>
       </w:r>
       <w:proofErr w:type="spellStart"/>
+      <w:proofErr w:type="gramStart"/>
       <w:r>
         <w:rPr>
           <w:rFonts w:ascii="Courier New" w:hAnsi="Courier New" w:cs="Courier New"/>
@@ -8666,6 +9040,7 @@
         </w:rPr>
         <w:t>(</w:t>
       </w:r>
+      <w:proofErr w:type="gramEnd"/>
     </w:p>
     <w:p>
       <w:pPr>
@@ -9036,6 +9411,7 @@
         <w:t xml:space="preserve">LRESULT CALLBACK </w:t>
       </w:r>
       <w:proofErr w:type="spellStart"/>
+      <w:proofErr w:type="gramStart"/>
       <w:r>
         <w:rPr>
           <w:rFonts w:ascii="Courier New" w:hAnsi="Courier New" w:cs="Courier New"/>
@@ -9055,7 +9431,18 @@
           <w:szCs w:val="20"/>
           <w:lang w:val="en-US"/>
         </w:rPr>
-        <w:t xml:space="preserve">(HWND </w:t>
+        <w:t>(</w:t>
+      </w:r>
+      <w:proofErr w:type="gramEnd"/>
+      <w:r>
+        <w:rPr>
+          <w:rFonts w:ascii="Courier New" w:hAnsi="Courier New" w:cs="Courier New"/>
+          <w:color w:val="000000" w:themeColor="text1"/>
+          <w:sz w:val="20"/>
+          <w:szCs w:val="20"/>
+          <w:lang w:val="en-US"/>
+        </w:rPr>
+        <w:t xml:space="preserve">HWND </w:t>
       </w:r>
       <w:proofErr w:type="spellStart"/>
       <w:r>
@@ -9532,9 +9919,20 @@
           <w:sz w:val="20"/>
           <w:szCs w:val="20"/>
         </w:rPr>
-        <w:t xml:space="preserve">    // LOWORD(</w:t>
-      </w:r>
-      <w:proofErr w:type="spellStart"/>
+        <w:t xml:space="preserve">    // </w:t>
+      </w:r>
+      <w:proofErr w:type="gramStart"/>
+      <w:r>
+        <w:rPr>
+          <w:rFonts w:ascii="Courier New" w:hAnsi="Courier New" w:cs="Courier New"/>
+          <w:color w:val="000000" w:themeColor="text1"/>
+          <w:sz w:val="20"/>
+          <w:szCs w:val="20"/>
+        </w:rPr>
+        <w:t>LOWORD(</w:t>
+      </w:r>
+      <w:proofErr w:type="spellStart"/>
+      <w:proofErr w:type="gramEnd"/>
       <w:r>
         <w:rPr>
           <w:rFonts w:ascii="Courier New" w:hAnsi="Courier New" w:cs="Courier New"/>
@@ -9575,9 +9973,20 @@
           <w:sz w:val="20"/>
           <w:szCs w:val="20"/>
         </w:rPr>
-        <w:t xml:space="preserve">    // HIWORD(</w:t>
-      </w:r>
-      <w:proofErr w:type="spellStart"/>
+        <w:t xml:space="preserve">    // </w:t>
+      </w:r>
+      <w:proofErr w:type="gramStart"/>
+      <w:r>
+        <w:rPr>
+          <w:rFonts w:ascii="Courier New" w:hAnsi="Courier New" w:cs="Courier New"/>
+          <w:color w:val="000000" w:themeColor="text1"/>
+          <w:sz w:val="20"/>
+          <w:szCs w:val="20"/>
+        </w:rPr>
+        <w:t>HIWORD(</w:t>
+      </w:r>
+      <w:proofErr w:type="spellStart"/>
+      <w:proofErr w:type="gramEnd"/>
       <w:r>
         <w:rPr>
           <w:rFonts w:ascii="Courier New" w:hAnsi="Courier New" w:cs="Courier New"/>
@@ -9745,9 +10154,21 @@
           <w:szCs w:val="20"/>
           <w:lang w:val="en-US"/>
         </w:rPr>
-        <w:t xml:space="preserve">        switch (LOWORD(</w:t>
-      </w:r>
-      <w:proofErr w:type="spellStart"/>
+        <w:t xml:space="preserve">        switch (</w:t>
+      </w:r>
+      <w:proofErr w:type="gramStart"/>
+      <w:r>
+        <w:rPr>
+          <w:rFonts w:ascii="Courier New" w:hAnsi="Courier New" w:cs="Courier New"/>
+          <w:color w:val="000000" w:themeColor="text1"/>
+          <w:sz w:val="20"/>
+          <w:szCs w:val="20"/>
+          <w:lang w:val="en-US"/>
+        </w:rPr>
+        <w:t>LOWORD(</w:t>
+      </w:r>
+      <w:proofErr w:type="spellStart"/>
+      <w:proofErr w:type="gramEnd"/>
       <w:r>
         <w:rPr>
           <w:rFonts w:ascii="Courier New" w:hAnsi="Courier New" w:cs="Courier New"/>
@@ -9842,9 +10263,21 @@
           <w:szCs w:val="20"/>
           <w:lang w:val="en-US"/>
         </w:rPr>
-        <w:t xml:space="preserve">            if (HIWORD(</w:t>
-      </w:r>
-      <w:proofErr w:type="spellStart"/>
+        <w:t xml:space="preserve">            if (</w:t>
+      </w:r>
+      <w:proofErr w:type="gramStart"/>
+      <w:r>
+        <w:rPr>
+          <w:rFonts w:ascii="Courier New" w:hAnsi="Courier New" w:cs="Courier New"/>
+          <w:color w:val="000000" w:themeColor="text1"/>
+          <w:sz w:val="20"/>
+          <w:szCs w:val="20"/>
+          <w:lang w:val="en-US"/>
+        </w:rPr>
+        <w:t>HIWORD(</w:t>
+      </w:r>
+      <w:proofErr w:type="spellStart"/>
+      <w:proofErr w:type="gramEnd"/>
       <w:r>
         <w:rPr>
           <w:rFonts w:ascii="Courier New" w:hAnsi="Courier New" w:cs="Courier New"/>
@@ -10038,9 +10471,21 @@
           <w:szCs w:val="20"/>
           <w:lang w:val="en-US"/>
         </w:rPr>
-        <w:t xml:space="preserve">            if (HIWORD(</w:t>
-      </w:r>
-      <w:proofErr w:type="spellStart"/>
+        <w:t xml:space="preserve">            if (</w:t>
+      </w:r>
+      <w:proofErr w:type="gramStart"/>
+      <w:r>
+        <w:rPr>
+          <w:rFonts w:ascii="Courier New" w:hAnsi="Courier New" w:cs="Courier New"/>
+          <w:color w:val="000000" w:themeColor="text1"/>
+          <w:sz w:val="20"/>
+          <w:szCs w:val="20"/>
+          <w:lang w:val="en-US"/>
+        </w:rPr>
+        <w:t>HIWORD(</w:t>
+      </w:r>
+      <w:proofErr w:type="spellStart"/>
+      <w:proofErr w:type="gramEnd"/>
       <w:r>
         <w:rPr>
           <w:rFonts w:ascii="Courier New" w:hAnsi="Courier New" w:cs="Courier New"/>
@@ -10234,9 +10679,21 @@
           <w:szCs w:val="20"/>
           <w:lang w:val="en-US"/>
         </w:rPr>
-        <w:t xml:space="preserve">            if (HIWORD(</w:t>
-      </w:r>
-      <w:proofErr w:type="spellStart"/>
+        <w:t xml:space="preserve">            if (</w:t>
+      </w:r>
+      <w:proofErr w:type="gramStart"/>
+      <w:r>
+        <w:rPr>
+          <w:rFonts w:ascii="Courier New" w:hAnsi="Courier New" w:cs="Courier New"/>
+          <w:color w:val="000000" w:themeColor="text1"/>
+          <w:sz w:val="20"/>
+          <w:szCs w:val="20"/>
+          <w:lang w:val="en-US"/>
+        </w:rPr>
+        <w:t>HIWORD(</w:t>
+      </w:r>
+      <w:proofErr w:type="spellStart"/>
+      <w:proofErr w:type="gramEnd"/>
       <w:r>
         <w:rPr>
           <w:rFonts w:ascii="Courier New" w:hAnsi="Courier New" w:cs="Courier New"/>
@@ -10309,6 +10766,7 @@
         <w:t xml:space="preserve">                WCHAR </w:t>
       </w:r>
       <w:proofErr w:type="spellStart"/>
+      <w:proofErr w:type="gramStart"/>
       <w:r>
         <w:rPr>
           <w:rFonts w:ascii="Courier New" w:hAnsi="Courier New" w:cs="Courier New"/>
@@ -10328,7 +10786,18 @@
           <w:szCs w:val="20"/>
           <w:lang w:val="en-US"/>
         </w:rPr>
-        <w:t>[50];</w:t>
+        <w:t>[</w:t>
+      </w:r>
+      <w:proofErr w:type="gramEnd"/>
+      <w:r>
+        <w:rPr>
+          <w:rFonts w:ascii="Courier New" w:hAnsi="Courier New" w:cs="Courier New"/>
+          <w:color w:val="000000" w:themeColor="text1"/>
+          <w:sz w:val="20"/>
+          <w:szCs w:val="20"/>
+          <w:lang w:val="en-US"/>
+        </w:rPr>
+        <w:t>50];</w:t>
       </w:r>
     </w:p>
     <w:p>
@@ -10356,6 +10825,7 @@
         <w:t xml:space="preserve">                </w:t>
       </w:r>
       <w:proofErr w:type="spellStart"/>
+      <w:proofErr w:type="gramStart"/>
       <w:r>
         <w:rPr>
           <w:rFonts w:ascii="Courier New" w:hAnsi="Courier New" w:cs="Courier New"/>
@@ -10378,6 +10848,7 @@
         <w:t>(</w:t>
       </w:r>
       <w:proofErr w:type="spellStart"/>
+      <w:proofErr w:type="gramEnd"/>
       <w:r>
         <w:rPr>
           <w:rFonts w:ascii="Courier New" w:hAnsi="Courier New" w:cs="Courier New"/>
@@ -10682,7 +11153,29 @@
           <w:szCs w:val="20"/>
           <w:lang w:val="en-US"/>
         </w:rPr>
-        <w:t xml:space="preserve"> = std::string(</w:t>
+        <w:t xml:space="preserve"> = </w:t>
+      </w:r>
+      <w:proofErr w:type="gramStart"/>
+      <w:r>
+        <w:rPr>
+          <w:rFonts w:ascii="Courier New" w:hAnsi="Courier New" w:cs="Courier New"/>
+          <w:color w:val="000000" w:themeColor="text1"/>
+          <w:sz w:val="20"/>
+          <w:szCs w:val="20"/>
+          <w:lang w:val="en-US"/>
+        </w:rPr>
+        <w:t>std::</w:t>
+      </w:r>
+      <w:proofErr w:type="gramEnd"/>
+      <w:r>
+        <w:rPr>
+          <w:rFonts w:ascii="Courier New" w:hAnsi="Courier New" w:cs="Courier New"/>
+          <w:color w:val="000000" w:themeColor="text1"/>
+          <w:sz w:val="20"/>
+          <w:szCs w:val="20"/>
+          <w:lang w:val="en-US"/>
+        </w:rPr>
+        <w:t>string(</w:t>
       </w:r>
       <w:proofErr w:type="spellStart"/>
       <w:r>
@@ -10882,18 +11375,40 @@
           <w:szCs w:val="20"/>
           <w:lang w:val="en-US"/>
         </w:rPr>
-        <w:t xml:space="preserve"> == 2 &amp;&amp; !</w:t>
-      </w:r>
-      <w:proofErr w:type="spellStart"/>
-      <w:r>
-        <w:rPr>
-          <w:rFonts w:ascii="Courier New" w:hAnsi="Courier New" w:cs="Courier New"/>
-          <w:color w:val="000000" w:themeColor="text1"/>
-          <w:sz w:val="20"/>
-          <w:szCs w:val="20"/>
-          <w:lang w:val="en-US"/>
-        </w:rPr>
-        <w:t>regex_match</w:t>
+        <w:t xml:space="preserve"> == 2 &amp;</w:t>
+      </w:r>
+      <w:proofErr w:type="gramStart"/>
+      <w:r>
+        <w:rPr>
+          <w:rFonts w:ascii="Courier New" w:hAnsi="Courier New" w:cs="Courier New"/>
+          <w:color w:val="000000" w:themeColor="text1"/>
+          <w:sz w:val="20"/>
+          <w:szCs w:val="20"/>
+          <w:lang w:val="en-US"/>
+        </w:rPr>
+        <w:t>&amp; !</w:t>
+      </w:r>
+      <w:proofErr w:type="spellStart"/>
+      <w:r>
+        <w:rPr>
+          <w:rFonts w:ascii="Courier New" w:hAnsi="Courier New" w:cs="Courier New"/>
+          <w:color w:val="000000" w:themeColor="text1"/>
+          <w:sz w:val="20"/>
+          <w:szCs w:val="20"/>
+          <w:lang w:val="en-US"/>
+        </w:rPr>
+        <w:t>regex</w:t>
+      </w:r>
+      <w:proofErr w:type="gramEnd"/>
+      <w:r>
+        <w:rPr>
+          <w:rFonts w:ascii="Courier New" w:hAnsi="Courier New" w:cs="Courier New"/>
+          <w:color w:val="000000" w:themeColor="text1"/>
+          <w:sz w:val="20"/>
+          <w:szCs w:val="20"/>
+          <w:lang w:val="en-US"/>
+        </w:rPr>
+        <w:t>_match</w:t>
       </w:r>
       <w:proofErr w:type="spellEnd"/>
       <w:r>
@@ -10995,18 +11510,40 @@
           <w:szCs w:val="20"/>
           <w:lang w:val="en-US"/>
         </w:rPr>
-        <w:t xml:space="preserve"> == 10 &amp;&amp; (!</w:t>
-      </w:r>
-      <w:proofErr w:type="spellStart"/>
-      <w:r>
-        <w:rPr>
-          <w:rFonts w:ascii="Courier New" w:hAnsi="Courier New" w:cs="Courier New"/>
-          <w:color w:val="000000" w:themeColor="text1"/>
-          <w:sz w:val="20"/>
-          <w:szCs w:val="20"/>
-          <w:lang w:val="en-US"/>
-        </w:rPr>
-        <w:t>regex_match</w:t>
+        <w:t xml:space="preserve"> == 10 &amp;&amp; </w:t>
+      </w:r>
+      <w:proofErr w:type="gramStart"/>
+      <w:r>
+        <w:rPr>
+          <w:rFonts w:ascii="Courier New" w:hAnsi="Courier New" w:cs="Courier New"/>
+          <w:color w:val="000000" w:themeColor="text1"/>
+          <w:sz w:val="20"/>
+          <w:szCs w:val="20"/>
+          <w:lang w:val="en-US"/>
+        </w:rPr>
+        <w:t>(!</w:t>
+      </w:r>
+      <w:proofErr w:type="spellStart"/>
+      <w:r>
+        <w:rPr>
+          <w:rFonts w:ascii="Courier New" w:hAnsi="Courier New" w:cs="Courier New"/>
+          <w:color w:val="000000" w:themeColor="text1"/>
+          <w:sz w:val="20"/>
+          <w:szCs w:val="20"/>
+          <w:lang w:val="en-US"/>
+        </w:rPr>
+        <w:t>regex</w:t>
+      </w:r>
+      <w:proofErr w:type="gramEnd"/>
+      <w:r>
+        <w:rPr>
+          <w:rFonts w:ascii="Courier New" w:hAnsi="Courier New" w:cs="Courier New"/>
+          <w:color w:val="000000" w:themeColor="text1"/>
+          <w:sz w:val="20"/>
+          <w:szCs w:val="20"/>
+          <w:lang w:val="en-US"/>
+        </w:rPr>
+        <w:t>_match</w:t>
       </w:r>
       <w:proofErr w:type="spellEnd"/>
       <w:r>
@@ -11152,18 +11689,40 @@
           <w:szCs w:val="20"/>
           <w:lang w:val="en-US"/>
         </w:rPr>
-        <w:t xml:space="preserve"> == 16 &amp;&amp; !</w:t>
-      </w:r>
-      <w:proofErr w:type="spellStart"/>
-      <w:r>
-        <w:rPr>
-          <w:rFonts w:ascii="Courier New" w:hAnsi="Courier New" w:cs="Courier New"/>
-          <w:color w:val="000000" w:themeColor="text1"/>
-          <w:sz w:val="20"/>
-          <w:szCs w:val="20"/>
-          <w:lang w:val="en-US"/>
-        </w:rPr>
-        <w:t>regex_match</w:t>
+        <w:t xml:space="preserve"> == 16 &amp;</w:t>
+      </w:r>
+      <w:proofErr w:type="gramStart"/>
+      <w:r>
+        <w:rPr>
+          <w:rFonts w:ascii="Courier New" w:hAnsi="Courier New" w:cs="Courier New"/>
+          <w:color w:val="000000" w:themeColor="text1"/>
+          <w:sz w:val="20"/>
+          <w:szCs w:val="20"/>
+          <w:lang w:val="en-US"/>
+        </w:rPr>
+        <w:t>&amp; !</w:t>
+      </w:r>
+      <w:proofErr w:type="spellStart"/>
+      <w:r>
+        <w:rPr>
+          <w:rFonts w:ascii="Courier New" w:hAnsi="Courier New" w:cs="Courier New"/>
+          <w:color w:val="000000" w:themeColor="text1"/>
+          <w:sz w:val="20"/>
+          <w:szCs w:val="20"/>
+          <w:lang w:val="en-US"/>
+        </w:rPr>
+        <w:t>regex</w:t>
+      </w:r>
+      <w:proofErr w:type="gramEnd"/>
+      <w:r>
+        <w:rPr>
+          <w:rFonts w:ascii="Courier New" w:hAnsi="Courier New" w:cs="Courier New"/>
+          <w:color w:val="000000" w:themeColor="text1"/>
+          <w:sz w:val="20"/>
+          <w:szCs w:val="20"/>
+          <w:lang w:val="en-US"/>
+        </w:rPr>
+        <w:t>_match</w:t>
       </w:r>
       <w:proofErr w:type="spellEnd"/>
       <w:r>
@@ -11300,6 +11859,7 @@
         <w:t xml:space="preserve">                    </w:t>
       </w:r>
       <w:proofErr w:type="spellStart"/>
+      <w:proofErr w:type="gramStart"/>
       <w:r>
         <w:rPr>
           <w:rFonts w:ascii="Courier New" w:hAnsi="Courier New" w:cs="Courier New"/>
@@ -11320,6 +11880,7 @@
         <w:t>(</w:t>
       </w:r>
       <w:proofErr w:type="spellStart"/>
+      <w:proofErr w:type="gramEnd"/>
       <w:r>
         <w:rPr>
           <w:rFonts w:ascii="Courier New" w:hAnsi="Courier New" w:cs="Courier New"/>
@@ -11384,6 +11945,7 @@
         <w:t xml:space="preserve">                    </w:t>
       </w:r>
       <w:proofErr w:type="spellStart"/>
+      <w:proofErr w:type="gramStart"/>
       <w:r>
         <w:rPr>
           <w:rFonts w:ascii="Courier New" w:hAnsi="Courier New" w:cs="Courier New"/>
@@ -11406,6 +11968,7 @@
         <w:t>(</w:t>
       </w:r>
       <w:proofErr w:type="spellStart"/>
+      <w:proofErr w:type="gramEnd"/>
       <w:r>
         <w:rPr>
           <w:rFonts w:ascii="Courier New" w:hAnsi="Courier New" w:cs="Courier New"/>
@@ -11589,6 +12152,7 @@
         <w:t xml:space="preserve">                        string temp = </w:t>
       </w:r>
       <w:proofErr w:type="spellStart"/>
+      <w:proofErr w:type="gramStart"/>
       <w:r>
         <w:rPr>
           <w:rFonts w:ascii="Courier New" w:hAnsi="Courier New" w:cs="Courier New"/>
@@ -11611,6 +12175,7 @@
         <w:t>(</w:t>
       </w:r>
       <w:proofErr w:type="spellStart"/>
+      <w:proofErr w:type="gramEnd"/>
       <w:r>
         <w:rPr>
           <w:rFonts w:ascii="Courier New" w:hAnsi="Courier New" w:cs="Courier New"/>
@@ -11680,6 +12245,7 @@
         <w:t xml:space="preserve">                        string result = </w:t>
       </w:r>
       <w:proofErr w:type="spellStart"/>
+      <w:proofErr w:type="gramStart"/>
       <w:r>
         <w:rPr>
           <w:rFonts w:ascii="Courier New" w:hAnsi="Courier New" w:cs="Courier New"/>
@@ -11699,7 +12265,18 @@
           <w:szCs w:val="20"/>
           <w:lang w:val="en-US"/>
         </w:rPr>
-        <w:t xml:space="preserve">(temp, </w:t>
+        <w:t>(</w:t>
+      </w:r>
+      <w:proofErr w:type="gramEnd"/>
+      <w:r>
+        <w:rPr>
+          <w:rFonts w:ascii="Courier New" w:hAnsi="Courier New" w:cs="Courier New"/>
+          <w:color w:val="000000" w:themeColor="text1"/>
+          <w:sz w:val="20"/>
+          <w:szCs w:val="20"/>
+          <w:lang w:val="en-US"/>
+        </w:rPr>
+        <w:t xml:space="preserve">temp, </w:t>
       </w:r>
       <w:proofErr w:type="spellStart"/>
       <w:r>
@@ -11764,6 +12341,7 @@
         <w:t xml:space="preserve">                        </w:t>
       </w:r>
       <w:proofErr w:type="spellStart"/>
+      <w:proofErr w:type="gramStart"/>
       <w:r>
         <w:rPr>
           <w:rFonts w:ascii="Courier New" w:hAnsi="Courier New" w:cs="Courier New"/>
@@ -11786,6 +12364,7 @@
         <w:t>(</w:t>
       </w:r>
       <w:proofErr w:type="spellStart"/>
+      <w:proofErr w:type="gramEnd"/>
       <w:r>
         <w:rPr>
           <w:rFonts w:ascii="Courier New" w:hAnsi="Courier New" w:cs="Courier New"/>
@@ -11993,6 +12572,7 @@
         <w:t xml:space="preserve">                        </w:t>
       </w:r>
       <w:proofErr w:type="spellStart"/>
+      <w:proofErr w:type="gramStart"/>
       <w:r>
         <w:rPr>
           <w:rFonts w:ascii="Courier New" w:hAnsi="Courier New" w:cs="Courier New"/>
@@ -12015,6 +12595,7 @@
         <w:t>(</w:t>
       </w:r>
       <w:proofErr w:type="spellStart"/>
+      <w:proofErr w:type="gramEnd"/>
       <w:r>
         <w:rPr>
           <w:rFonts w:ascii="Courier New" w:hAnsi="Courier New" w:cs="Courier New"/>
@@ -12119,6 +12700,7 @@
         <w:t xml:space="preserve">                        </w:t>
       </w:r>
       <w:proofErr w:type="spellStart"/>
+      <w:proofErr w:type="gramStart"/>
       <w:r>
         <w:rPr>
           <w:rFonts w:ascii="Courier New" w:hAnsi="Courier New" w:cs="Courier New"/>
@@ -12141,6 +12723,7 @@
         <w:t>(</w:t>
       </w:r>
       <w:proofErr w:type="spellStart"/>
+      <w:proofErr w:type="gramEnd"/>
       <w:r>
         <w:rPr>
           <w:rFonts w:ascii="Courier New" w:hAnsi="Courier New" w:cs="Courier New"/>
@@ -12463,6 +13046,7 @@
         <w:t xml:space="preserve">        </w:t>
       </w:r>
       <w:proofErr w:type="spellStart"/>
+      <w:proofErr w:type="gramStart"/>
       <w:r>
         <w:rPr>
           <w:rFonts w:ascii="Courier New" w:hAnsi="Courier New" w:cs="Courier New"/>
@@ -12482,7 +13066,18 @@
           <w:szCs w:val="20"/>
           <w:lang w:val="en-US"/>
         </w:rPr>
-        <w:t>(0);</w:t>
+        <w:t>(</w:t>
+      </w:r>
+      <w:proofErr w:type="gramEnd"/>
+      <w:r>
+        <w:rPr>
+          <w:rFonts w:ascii="Courier New" w:hAnsi="Courier New" w:cs="Courier New"/>
+          <w:color w:val="000000" w:themeColor="text1"/>
+          <w:sz w:val="20"/>
+          <w:szCs w:val="20"/>
+          <w:lang w:val="en-US"/>
+        </w:rPr>
+        <w:t>0);</w:t>
       </w:r>
     </w:p>
     <w:p>
@@ -12575,6 +13170,7 @@
         <w:t xml:space="preserve">        return </w:t>
       </w:r>
       <w:proofErr w:type="spellStart"/>
+      <w:proofErr w:type="gramStart"/>
       <w:r>
         <w:rPr>
           <w:rFonts w:ascii="Courier New" w:hAnsi="Courier New" w:cs="Courier New"/>
@@ -12597,6 +13193,7 @@
         <w:t>(</w:t>
       </w:r>
       <w:proofErr w:type="spellStart"/>
+      <w:proofErr w:type="gramEnd"/>
       <w:r>
         <w:rPr>
           <w:rFonts w:ascii="Courier New" w:hAnsi="Courier New" w:cs="Courier New"/>
@@ -12852,7 +13449,29 @@
           <w:szCs w:val="20"/>
           <w:lang w:val="en-US"/>
         </w:rPr>
-        <w:t>#pragma once</w:t>
+        <w:t>#</w:t>
+      </w:r>
+      <w:proofErr w:type="gramStart"/>
+      <w:r>
+        <w:rPr>
+          <w:rFonts w:ascii="Courier New" w:hAnsi="Courier New" w:cs="Courier New"/>
+          <w:color w:val="000000" w:themeColor="text1"/>
+          <w:sz w:val="20"/>
+          <w:szCs w:val="20"/>
+          <w:lang w:val="en-US"/>
+        </w:rPr>
+        <w:t>pragma</w:t>
+      </w:r>
+      <w:proofErr w:type="gramEnd"/>
+      <w:r>
+        <w:rPr>
+          <w:rFonts w:ascii="Courier New" w:hAnsi="Courier New" w:cs="Courier New"/>
+          <w:color w:val="000000" w:themeColor="text1"/>
+          <w:sz w:val="20"/>
+          <w:szCs w:val="20"/>
+          <w:lang w:val="en-US"/>
+        </w:rPr>
+        <w:t xml:space="preserve"> once</w:t>
       </w:r>
     </w:p>
     <w:p>
@@ -13007,137 +13626,247 @@
           <w:szCs w:val="20"/>
           <w:lang w:val="en-US"/>
         </w:rPr>
-        <w:t>#define ID_COMBOBOX1 1</w:t>
-      </w:r>
-    </w:p>
-    <w:p>
-      <w:pPr>
-        <w:autoSpaceDE w:val="0"/>
-        <w:autoSpaceDN w:val="0"/>
-        <w:adjustRightInd w:val="0"/>
-        <w:spacing w:after="0" w:line="240" w:lineRule="auto"/>
-        <w:rPr>
-          <w:rFonts w:ascii="Courier New" w:hAnsi="Courier New" w:cs="Courier New"/>
-          <w:color w:val="000000" w:themeColor="text1"/>
-          <w:sz w:val="20"/>
-          <w:szCs w:val="20"/>
-          <w:lang w:val="en-US"/>
-        </w:rPr>
-      </w:pPr>
-      <w:r>
-        <w:rPr>
-          <w:rFonts w:ascii="Courier New" w:hAnsi="Courier New" w:cs="Courier New"/>
-          <w:color w:val="000000" w:themeColor="text1"/>
-          <w:sz w:val="20"/>
-          <w:szCs w:val="20"/>
-          <w:lang w:val="en-US"/>
-        </w:rPr>
-        <w:t>#define ID_COMBOBOX2 2</w:t>
-      </w:r>
-    </w:p>
-    <w:p>
-      <w:pPr>
-        <w:autoSpaceDE w:val="0"/>
-        <w:autoSpaceDN w:val="0"/>
-        <w:adjustRightInd w:val="0"/>
-        <w:spacing w:after="0" w:line="240" w:lineRule="auto"/>
-        <w:rPr>
-          <w:rFonts w:ascii="Courier New" w:hAnsi="Courier New" w:cs="Courier New"/>
-          <w:color w:val="000000" w:themeColor="text1"/>
-          <w:sz w:val="20"/>
-          <w:szCs w:val="20"/>
-          <w:lang w:val="en-US"/>
-        </w:rPr>
-      </w:pPr>
-    </w:p>
-    <w:p>
-      <w:pPr>
-        <w:autoSpaceDE w:val="0"/>
-        <w:autoSpaceDN w:val="0"/>
-        <w:adjustRightInd w:val="0"/>
-        <w:spacing w:after="0" w:line="240" w:lineRule="auto"/>
-        <w:rPr>
-          <w:rFonts w:ascii="Courier New" w:hAnsi="Courier New" w:cs="Courier New"/>
-          <w:color w:val="000000" w:themeColor="text1"/>
-          <w:sz w:val="20"/>
-          <w:szCs w:val="20"/>
-          <w:lang w:val="en-US"/>
-        </w:rPr>
-      </w:pPr>
-      <w:r>
-        <w:rPr>
-          <w:rFonts w:ascii="Courier New" w:hAnsi="Courier New" w:cs="Courier New"/>
-          <w:color w:val="000000" w:themeColor="text1"/>
-          <w:sz w:val="20"/>
-          <w:szCs w:val="20"/>
-          <w:lang w:val="en-US"/>
-        </w:rPr>
-        <w:t>#define ID_EDIT1 3</w:t>
-      </w:r>
-    </w:p>
-    <w:p>
-      <w:pPr>
-        <w:autoSpaceDE w:val="0"/>
-        <w:autoSpaceDN w:val="0"/>
-        <w:adjustRightInd w:val="0"/>
-        <w:spacing w:after="0" w:line="240" w:lineRule="auto"/>
-        <w:rPr>
-          <w:rFonts w:ascii="Courier New" w:hAnsi="Courier New" w:cs="Courier New"/>
-          <w:color w:val="000000" w:themeColor="text1"/>
-          <w:sz w:val="20"/>
-          <w:szCs w:val="20"/>
-          <w:lang w:val="en-US"/>
-        </w:rPr>
-      </w:pPr>
-      <w:r>
-        <w:rPr>
-          <w:rFonts w:ascii="Courier New" w:hAnsi="Courier New" w:cs="Courier New"/>
-          <w:color w:val="000000" w:themeColor="text1"/>
-          <w:sz w:val="20"/>
-          <w:szCs w:val="20"/>
-          <w:lang w:val="en-US"/>
-        </w:rPr>
-        <w:t>#define ID_EDIT2 4</w:t>
-      </w:r>
-    </w:p>
-    <w:p>
-      <w:pPr>
-        <w:autoSpaceDE w:val="0"/>
-        <w:autoSpaceDN w:val="0"/>
-        <w:adjustRightInd w:val="0"/>
-        <w:spacing w:after="0" w:line="240" w:lineRule="auto"/>
-        <w:rPr>
-          <w:rFonts w:ascii="Courier New" w:hAnsi="Courier New" w:cs="Courier New"/>
-          <w:color w:val="000000" w:themeColor="text1"/>
-          <w:sz w:val="20"/>
-          <w:szCs w:val="20"/>
-          <w:lang w:val="en-US"/>
-        </w:rPr>
-      </w:pPr>
-    </w:p>
-    <w:p>
-      <w:pPr>
-        <w:autoSpaceDE w:val="0"/>
-        <w:autoSpaceDN w:val="0"/>
-        <w:adjustRightInd w:val="0"/>
-        <w:spacing w:after="0" w:line="240" w:lineRule="auto"/>
-        <w:rPr>
-          <w:rFonts w:ascii="Courier New" w:hAnsi="Courier New" w:cs="Courier New"/>
-          <w:color w:val="000000" w:themeColor="text1"/>
-          <w:sz w:val="20"/>
-          <w:szCs w:val="20"/>
-          <w:lang w:val="en-US"/>
-        </w:rPr>
-      </w:pPr>
-      <w:r>
-        <w:rPr>
-          <w:rFonts w:ascii="Courier New" w:hAnsi="Courier New" w:cs="Courier New"/>
-          <w:color w:val="000000" w:themeColor="text1"/>
-          <w:sz w:val="20"/>
-          <w:szCs w:val="20"/>
-          <w:lang w:val="en-US"/>
-        </w:rPr>
-        <w:t>#define ID_BUTTON_CONVERT 5</w:t>
+        <w:t>#</w:t>
+      </w:r>
+      <w:proofErr w:type="gramStart"/>
+      <w:r>
+        <w:rPr>
+          <w:rFonts w:ascii="Courier New" w:hAnsi="Courier New" w:cs="Courier New"/>
+          <w:color w:val="000000" w:themeColor="text1"/>
+          <w:sz w:val="20"/>
+          <w:szCs w:val="20"/>
+          <w:lang w:val="en-US"/>
+        </w:rPr>
+        <w:t>define</w:t>
+      </w:r>
+      <w:proofErr w:type="gramEnd"/>
+      <w:r>
+        <w:rPr>
+          <w:rFonts w:ascii="Courier New" w:hAnsi="Courier New" w:cs="Courier New"/>
+          <w:color w:val="000000" w:themeColor="text1"/>
+          <w:sz w:val="20"/>
+          <w:szCs w:val="20"/>
+          <w:lang w:val="en-US"/>
+        </w:rPr>
+        <w:t xml:space="preserve"> ID_COMBOBOX1 1</w:t>
+      </w:r>
+    </w:p>
+    <w:p>
+      <w:pPr>
+        <w:autoSpaceDE w:val="0"/>
+        <w:autoSpaceDN w:val="0"/>
+        <w:adjustRightInd w:val="0"/>
+        <w:spacing w:after="0" w:line="240" w:lineRule="auto"/>
+        <w:rPr>
+          <w:rFonts w:ascii="Courier New" w:hAnsi="Courier New" w:cs="Courier New"/>
+          <w:color w:val="000000" w:themeColor="text1"/>
+          <w:sz w:val="20"/>
+          <w:szCs w:val="20"/>
+          <w:lang w:val="en-US"/>
+        </w:rPr>
+      </w:pPr>
+      <w:r>
+        <w:rPr>
+          <w:rFonts w:ascii="Courier New" w:hAnsi="Courier New" w:cs="Courier New"/>
+          <w:color w:val="000000" w:themeColor="text1"/>
+          <w:sz w:val="20"/>
+          <w:szCs w:val="20"/>
+          <w:lang w:val="en-US"/>
+        </w:rPr>
+        <w:t>#</w:t>
+      </w:r>
+      <w:proofErr w:type="gramStart"/>
+      <w:r>
+        <w:rPr>
+          <w:rFonts w:ascii="Courier New" w:hAnsi="Courier New" w:cs="Courier New"/>
+          <w:color w:val="000000" w:themeColor="text1"/>
+          <w:sz w:val="20"/>
+          <w:szCs w:val="20"/>
+          <w:lang w:val="en-US"/>
+        </w:rPr>
+        <w:t>define</w:t>
+      </w:r>
+      <w:proofErr w:type="gramEnd"/>
+      <w:r>
+        <w:rPr>
+          <w:rFonts w:ascii="Courier New" w:hAnsi="Courier New" w:cs="Courier New"/>
+          <w:color w:val="000000" w:themeColor="text1"/>
+          <w:sz w:val="20"/>
+          <w:szCs w:val="20"/>
+          <w:lang w:val="en-US"/>
+        </w:rPr>
+        <w:t xml:space="preserve"> ID_COMBOBOX2 2</w:t>
+      </w:r>
+    </w:p>
+    <w:p>
+      <w:pPr>
+        <w:autoSpaceDE w:val="0"/>
+        <w:autoSpaceDN w:val="0"/>
+        <w:adjustRightInd w:val="0"/>
+        <w:spacing w:after="0" w:line="240" w:lineRule="auto"/>
+        <w:rPr>
+          <w:rFonts w:ascii="Courier New" w:hAnsi="Courier New" w:cs="Courier New"/>
+          <w:color w:val="000000" w:themeColor="text1"/>
+          <w:sz w:val="20"/>
+          <w:szCs w:val="20"/>
+          <w:lang w:val="en-US"/>
+        </w:rPr>
+      </w:pPr>
+    </w:p>
+    <w:p>
+      <w:pPr>
+        <w:autoSpaceDE w:val="0"/>
+        <w:autoSpaceDN w:val="0"/>
+        <w:adjustRightInd w:val="0"/>
+        <w:spacing w:after="0" w:line="240" w:lineRule="auto"/>
+        <w:rPr>
+          <w:rFonts w:ascii="Courier New" w:hAnsi="Courier New" w:cs="Courier New"/>
+          <w:color w:val="000000" w:themeColor="text1"/>
+          <w:sz w:val="20"/>
+          <w:szCs w:val="20"/>
+          <w:lang w:val="en-US"/>
+        </w:rPr>
+      </w:pPr>
+      <w:r>
+        <w:rPr>
+          <w:rFonts w:ascii="Courier New" w:hAnsi="Courier New" w:cs="Courier New"/>
+          <w:color w:val="000000" w:themeColor="text1"/>
+          <w:sz w:val="20"/>
+          <w:szCs w:val="20"/>
+          <w:lang w:val="en-US"/>
+        </w:rPr>
+        <w:t>#</w:t>
+      </w:r>
+      <w:proofErr w:type="gramStart"/>
+      <w:r>
+        <w:rPr>
+          <w:rFonts w:ascii="Courier New" w:hAnsi="Courier New" w:cs="Courier New"/>
+          <w:color w:val="000000" w:themeColor="text1"/>
+          <w:sz w:val="20"/>
+          <w:szCs w:val="20"/>
+          <w:lang w:val="en-US"/>
+        </w:rPr>
+        <w:t>define</w:t>
+      </w:r>
+      <w:proofErr w:type="gramEnd"/>
+      <w:r>
+        <w:rPr>
+          <w:rFonts w:ascii="Courier New" w:hAnsi="Courier New" w:cs="Courier New"/>
+          <w:color w:val="000000" w:themeColor="text1"/>
+          <w:sz w:val="20"/>
+          <w:szCs w:val="20"/>
+          <w:lang w:val="en-US"/>
+        </w:rPr>
+        <w:t xml:space="preserve"> ID_EDIT1 3</w:t>
+      </w:r>
+    </w:p>
+    <w:p>
+      <w:pPr>
+        <w:autoSpaceDE w:val="0"/>
+        <w:autoSpaceDN w:val="0"/>
+        <w:adjustRightInd w:val="0"/>
+        <w:spacing w:after="0" w:line="240" w:lineRule="auto"/>
+        <w:rPr>
+          <w:rFonts w:ascii="Courier New" w:hAnsi="Courier New" w:cs="Courier New"/>
+          <w:color w:val="000000" w:themeColor="text1"/>
+          <w:sz w:val="20"/>
+          <w:szCs w:val="20"/>
+          <w:lang w:val="en-US"/>
+        </w:rPr>
+      </w:pPr>
+      <w:r>
+        <w:rPr>
+          <w:rFonts w:ascii="Courier New" w:hAnsi="Courier New" w:cs="Courier New"/>
+          <w:color w:val="000000" w:themeColor="text1"/>
+          <w:sz w:val="20"/>
+          <w:szCs w:val="20"/>
+          <w:lang w:val="en-US"/>
+        </w:rPr>
+        <w:t>#</w:t>
+      </w:r>
+      <w:proofErr w:type="gramStart"/>
+      <w:r>
+        <w:rPr>
+          <w:rFonts w:ascii="Courier New" w:hAnsi="Courier New" w:cs="Courier New"/>
+          <w:color w:val="000000" w:themeColor="text1"/>
+          <w:sz w:val="20"/>
+          <w:szCs w:val="20"/>
+          <w:lang w:val="en-US"/>
+        </w:rPr>
+        <w:t>define</w:t>
+      </w:r>
+      <w:proofErr w:type="gramEnd"/>
+      <w:r>
+        <w:rPr>
+          <w:rFonts w:ascii="Courier New" w:hAnsi="Courier New" w:cs="Courier New"/>
+          <w:color w:val="000000" w:themeColor="text1"/>
+          <w:sz w:val="20"/>
+          <w:szCs w:val="20"/>
+          <w:lang w:val="en-US"/>
+        </w:rPr>
+        <w:t xml:space="preserve"> ID_EDIT2 4</w:t>
+      </w:r>
+    </w:p>
+    <w:p>
+      <w:pPr>
+        <w:autoSpaceDE w:val="0"/>
+        <w:autoSpaceDN w:val="0"/>
+        <w:adjustRightInd w:val="0"/>
+        <w:spacing w:after="0" w:line="240" w:lineRule="auto"/>
+        <w:rPr>
+          <w:rFonts w:ascii="Courier New" w:hAnsi="Courier New" w:cs="Courier New"/>
+          <w:color w:val="000000" w:themeColor="text1"/>
+          <w:sz w:val="20"/>
+          <w:szCs w:val="20"/>
+          <w:lang w:val="en-US"/>
+        </w:rPr>
+      </w:pPr>
+    </w:p>
+    <w:p>
+      <w:pPr>
+        <w:autoSpaceDE w:val="0"/>
+        <w:autoSpaceDN w:val="0"/>
+        <w:adjustRightInd w:val="0"/>
+        <w:spacing w:after="0" w:line="240" w:lineRule="auto"/>
+        <w:rPr>
+          <w:rFonts w:ascii="Courier New" w:hAnsi="Courier New" w:cs="Courier New"/>
+          <w:color w:val="000000" w:themeColor="text1"/>
+          <w:sz w:val="20"/>
+          <w:szCs w:val="20"/>
+          <w:lang w:val="en-US"/>
+        </w:rPr>
+      </w:pPr>
+      <w:r>
+        <w:rPr>
+          <w:rFonts w:ascii="Courier New" w:hAnsi="Courier New" w:cs="Courier New"/>
+          <w:color w:val="000000" w:themeColor="text1"/>
+          <w:sz w:val="20"/>
+          <w:szCs w:val="20"/>
+          <w:lang w:val="en-US"/>
+        </w:rPr>
+        <w:t>#</w:t>
+      </w:r>
+      <w:proofErr w:type="gramStart"/>
+      <w:r>
+        <w:rPr>
+          <w:rFonts w:ascii="Courier New" w:hAnsi="Courier New" w:cs="Courier New"/>
+          <w:color w:val="000000" w:themeColor="text1"/>
+          <w:sz w:val="20"/>
+          <w:szCs w:val="20"/>
+          <w:lang w:val="en-US"/>
+        </w:rPr>
+        <w:t>define</w:t>
+      </w:r>
+      <w:proofErr w:type="gramEnd"/>
+      <w:r>
+        <w:rPr>
+          <w:rFonts w:ascii="Courier New" w:hAnsi="Courier New" w:cs="Courier New"/>
+          <w:color w:val="000000" w:themeColor="text1"/>
+          <w:sz w:val="20"/>
+          <w:szCs w:val="20"/>
+          <w:lang w:val="en-US"/>
+        </w:rPr>
+        <w:t xml:space="preserve"> ID_BUTTON_CONVERT 5</w:t>
       </w:r>
     </w:p>
     <w:p>
@@ -13203,18 +13932,40 @@
           <w:szCs w:val="20"/>
           <w:lang w:val="en-US"/>
         </w:rPr>
-        <w:t>select_bases</w:t>
-      </w:r>
-      <w:proofErr w:type="spellEnd"/>
-      <w:r>
-        <w:rPr>
-          <w:rFonts w:ascii="Courier New" w:hAnsi="Courier New" w:cs="Courier New"/>
-          <w:color w:val="000000" w:themeColor="text1"/>
-          <w:sz w:val="20"/>
-          <w:szCs w:val="20"/>
-          <w:lang w:val="en-US"/>
-        </w:rPr>
-        <w:t>[] = { 2, 10, 16 };</w:t>
+        <w:t>select_</w:t>
+      </w:r>
+      <w:proofErr w:type="gramStart"/>
+      <w:r>
+        <w:rPr>
+          <w:rFonts w:ascii="Courier New" w:hAnsi="Courier New" w:cs="Courier New"/>
+          <w:color w:val="000000" w:themeColor="text1"/>
+          <w:sz w:val="20"/>
+          <w:szCs w:val="20"/>
+          <w:lang w:val="en-US"/>
+        </w:rPr>
+        <w:t>bases</w:t>
+      </w:r>
+      <w:proofErr w:type="spellEnd"/>
+      <w:r>
+        <w:rPr>
+          <w:rFonts w:ascii="Courier New" w:hAnsi="Courier New" w:cs="Courier New"/>
+          <w:color w:val="000000" w:themeColor="text1"/>
+          <w:sz w:val="20"/>
+          <w:szCs w:val="20"/>
+          <w:lang w:val="en-US"/>
+        </w:rPr>
+        <w:t>[</w:t>
+      </w:r>
+      <w:proofErr w:type="gramEnd"/>
+      <w:r>
+        <w:rPr>
+          <w:rFonts w:ascii="Courier New" w:hAnsi="Courier New" w:cs="Courier New"/>
+          <w:color w:val="000000" w:themeColor="text1"/>
+          <w:sz w:val="20"/>
+          <w:szCs w:val="20"/>
+          <w:lang w:val="en-US"/>
+        </w:rPr>
+        <w:t>] = { 2, 10, 16 };</w:t>
       </w:r>
     </w:p>
     <w:p>
@@ -13265,18 +14016,40 @@
           <w:szCs w:val="20"/>
           <w:lang w:val="en-US"/>
         </w:rPr>
-        <w:t>binary_pattern</w:t>
-      </w:r>
-      <w:proofErr w:type="spellEnd"/>
-      <w:r>
-        <w:rPr>
-          <w:rFonts w:ascii="Courier New" w:hAnsi="Courier New" w:cs="Courier New"/>
-          <w:color w:val="000000" w:themeColor="text1"/>
-          <w:sz w:val="20"/>
-          <w:szCs w:val="20"/>
-          <w:lang w:val="en-US"/>
-        </w:rPr>
-        <w:t>("^[01]{1,16}$");</w:t>
+        <w:t>binary_</w:t>
+      </w:r>
+      <w:proofErr w:type="gramStart"/>
+      <w:r>
+        <w:rPr>
+          <w:rFonts w:ascii="Courier New" w:hAnsi="Courier New" w:cs="Courier New"/>
+          <w:color w:val="000000" w:themeColor="text1"/>
+          <w:sz w:val="20"/>
+          <w:szCs w:val="20"/>
+          <w:lang w:val="en-US"/>
+        </w:rPr>
+        <w:t>pattern</w:t>
+      </w:r>
+      <w:proofErr w:type="spellEnd"/>
+      <w:r>
+        <w:rPr>
+          <w:rFonts w:ascii="Courier New" w:hAnsi="Courier New" w:cs="Courier New"/>
+          <w:color w:val="000000" w:themeColor="text1"/>
+          <w:sz w:val="20"/>
+          <w:szCs w:val="20"/>
+          <w:lang w:val="en-US"/>
+        </w:rPr>
+        <w:t>(</w:t>
+      </w:r>
+      <w:proofErr w:type="gramEnd"/>
+      <w:r>
+        <w:rPr>
+          <w:rFonts w:ascii="Courier New" w:hAnsi="Courier New" w:cs="Courier New"/>
+          <w:color w:val="000000" w:themeColor="text1"/>
+          <w:sz w:val="20"/>
+          <w:szCs w:val="20"/>
+          <w:lang w:val="en-US"/>
+        </w:rPr>
+        <w:t>"^[01]{1,16}$");</w:t>
       </w:r>
     </w:p>
     <w:p>
@@ -13312,18 +14085,40 @@
           <w:szCs w:val="20"/>
           <w:lang w:val="en-US"/>
         </w:rPr>
-        <w:t>decimal_pattern</w:t>
-      </w:r>
-      <w:proofErr w:type="spellEnd"/>
-      <w:r>
-        <w:rPr>
-          <w:rFonts w:ascii="Courier New" w:hAnsi="Courier New" w:cs="Courier New"/>
-          <w:color w:val="000000" w:themeColor="text1"/>
-          <w:sz w:val="20"/>
-          <w:szCs w:val="20"/>
-          <w:lang w:val="en-US"/>
-        </w:rPr>
-        <w:t>("^[0-9]{1,5}$");</w:t>
+        <w:t>decimal_</w:t>
+      </w:r>
+      <w:proofErr w:type="gramStart"/>
+      <w:r>
+        <w:rPr>
+          <w:rFonts w:ascii="Courier New" w:hAnsi="Courier New" w:cs="Courier New"/>
+          <w:color w:val="000000" w:themeColor="text1"/>
+          <w:sz w:val="20"/>
+          <w:szCs w:val="20"/>
+          <w:lang w:val="en-US"/>
+        </w:rPr>
+        <w:t>pattern</w:t>
+      </w:r>
+      <w:proofErr w:type="spellEnd"/>
+      <w:r>
+        <w:rPr>
+          <w:rFonts w:ascii="Courier New" w:hAnsi="Courier New" w:cs="Courier New"/>
+          <w:color w:val="000000" w:themeColor="text1"/>
+          <w:sz w:val="20"/>
+          <w:szCs w:val="20"/>
+          <w:lang w:val="en-US"/>
+        </w:rPr>
+        <w:t>(</w:t>
+      </w:r>
+      <w:proofErr w:type="gramEnd"/>
+      <w:r>
+        <w:rPr>
+          <w:rFonts w:ascii="Courier New" w:hAnsi="Courier New" w:cs="Courier New"/>
+          <w:color w:val="000000" w:themeColor="text1"/>
+          <w:sz w:val="20"/>
+          <w:szCs w:val="20"/>
+          <w:lang w:val="en-US"/>
+        </w:rPr>
+        <w:t>"^[0-9]{1,5}$");</w:t>
       </w:r>
     </w:p>
     <w:p>
@@ -13367,7 +14162,29 @@
           <w:szCs w:val="20"/>
           <w:lang w:val="en-US"/>
         </w:rPr>
-        <w:t>("^[0-9A-F]{1,4}$");</w:t>
+        <w:t>("^[0-9A-</w:t>
+      </w:r>
+      <w:proofErr w:type="gramStart"/>
+      <w:r>
+        <w:rPr>
+          <w:rFonts w:ascii="Courier New" w:hAnsi="Courier New" w:cs="Courier New"/>
+          <w:color w:val="000000" w:themeColor="text1"/>
+          <w:sz w:val="20"/>
+          <w:szCs w:val="20"/>
+          <w:lang w:val="en-US"/>
+        </w:rPr>
+        <w:t>F]{</w:t>
+      </w:r>
+      <w:proofErr w:type="gramEnd"/>
+      <w:r>
+        <w:rPr>
+          <w:rFonts w:ascii="Courier New" w:hAnsi="Courier New" w:cs="Courier New"/>
+          <w:color w:val="000000" w:themeColor="text1"/>
+          <w:sz w:val="20"/>
+          <w:szCs w:val="20"/>
+          <w:lang w:val="en-US"/>
+        </w:rPr>
+        <w:t>1,4}$");</w:t>
       </w:r>
       <w:r>
         <w:rPr>
@@ -13531,7 +14348,29 @@
           <w:szCs w:val="20"/>
           <w:lang w:val="en-US"/>
         </w:rPr>
-        <w:t>#pragma once</w:t>
+        <w:t>#</w:t>
+      </w:r>
+      <w:proofErr w:type="gramStart"/>
+      <w:r>
+        <w:rPr>
+          <w:rFonts w:ascii="Courier New" w:hAnsi="Courier New" w:cs="Courier New"/>
+          <w:color w:val="000000" w:themeColor="text1"/>
+          <w:sz w:val="20"/>
+          <w:szCs w:val="20"/>
+          <w:lang w:val="en-US"/>
+        </w:rPr>
+        <w:t>pragma</w:t>
+      </w:r>
+      <w:proofErr w:type="gramEnd"/>
+      <w:r>
+        <w:rPr>
+          <w:rFonts w:ascii="Courier New" w:hAnsi="Courier New" w:cs="Courier New"/>
+          <w:color w:val="000000" w:themeColor="text1"/>
+          <w:sz w:val="20"/>
+          <w:szCs w:val="20"/>
+          <w:lang w:val="en-US"/>
+        </w:rPr>
+        <w:t xml:space="preserve"> once</w:t>
       </w:r>
     </w:p>
     <w:p>
@@ -13709,6 +14548,7 @@
         <w:t xml:space="preserve">string </w:t>
       </w:r>
       <w:proofErr w:type="spellStart"/>
+      <w:proofErr w:type="gramStart"/>
       <w:r>
         <w:rPr>
           <w:rFonts w:ascii="Courier New" w:hAnsi="Courier New" w:cs="Courier New"/>
@@ -13728,7 +14568,18 @@
           <w:szCs w:val="20"/>
           <w:lang w:val="en-US"/>
         </w:rPr>
-        <w:t xml:space="preserve">(const string&amp; </w:t>
+        <w:t>(</w:t>
+      </w:r>
+      <w:proofErr w:type="gramEnd"/>
+      <w:r>
+        <w:rPr>
+          <w:rFonts w:ascii="Courier New" w:hAnsi="Courier New" w:cs="Courier New"/>
+          <w:color w:val="000000" w:themeColor="text1"/>
+          <w:sz w:val="20"/>
+          <w:szCs w:val="20"/>
+          <w:lang w:val="en-US"/>
+        </w:rPr>
+        <w:t xml:space="preserve">const string&amp; </w:t>
       </w:r>
       <w:proofErr w:type="spellStart"/>
       <w:r>
@@ -14024,7 +14875,29 @@
           <w:szCs w:val="20"/>
           <w:lang w:val="en-US"/>
         </w:rPr>
-        <w:t xml:space="preserve">            result = char('0' + remainder) + result;</w:t>
+        <w:t xml:space="preserve">            result = </w:t>
+      </w:r>
+      <w:proofErr w:type="gramStart"/>
+      <w:r>
+        <w:rPr>
+          <w:rFonts w:ascii="Courier New" w:hAnsi="Courier New" w:cs="Courier New"/>
+          <w:color w:val="000000" w:themeColor="text1"/>
+          <w:sz w:val="20"/>
+          <w:szCs w:val="20"/>
+          <w:lang w:val="en-US"/>
+        </w:rPr>
+        <w:t>char(</w:t>
+      </w:r>
+      <w:proofErr w:type="gramEnd"/>
+      <w:r>
+        <w:rPr>
+          <w:rFonts w:ascii="Courier New" w:hAnsi="Courier New" w:cs="Courier New"/>
+          <w:color w:val="000000" w:themeColor="text1"/>
+          <w:sz w:val="20"/>
+          <w:szCs w:val="20"/>
+          <w:lang w:val="en-US"/>
+        </w:rPr>
+        <w:t>'0' + remainder) + result;</w:t>
       </w:r>
     </w:p>
     <w:p>
@@ -14099,7 +14972,29 @@
           <w:szCs w:val="20"/>
           <w:lang w:val="en-US"/>
         </w:rPr>
-        <w:t xml:space="preserve">            result = char('A' + remainder - 10) + result;</w:t>
+        <w:t xml:space="preserve">            result = </w:t>
+      </w:r>
+      <w:proofErr w:type="gramStart"/>
+      <w:r>
+        <w:rPr>
+          <w:rFonts w:ascii="Courier New" w:hAnsi="Courier New" w:cs="Courier New"/>
+          <w:color w:val="000000" w:themeColor="text1"/>
+          <w:sz w:val="20"/>
+          <w:szCs w:val="20"/>
+          <w:lang w:val="en-US"/>
+        </w:rPr>
+        <w:t>char(</w:t>
+      </w:r>
+      <w:proofErr w:type="gramEnd"/>
+      <w:r>
+        <w:rPr>
+          <w:rFonts w:ascii="Courier New" w:hAnsi="Courier New" w:cs="Courier New"/>
+          <w:color w:val="000000" w:themeColor="text1"/>
+          <w:sz w:val="20"/>
+          <w:szCs w:val="20"/>
+          <w:lang w:val="en-US"/>
+        </w:rPr>
+        <w:t>'A' + remainder - 10) + result;</w:t>
       </w:r>
     </w:p>
     <w:p>
@@ -14369,6 +15264,7 @@
         <w:t xml:space="preserve">string </w:t>
       </w:r>
       <w:proofErr w:type="spellStart"/>
+      <w:proofErr w:type="gramStart"/>
       <w:r>
         <w:rPr>
           <w:rFonts w:ascii="Courier New" w:hAnsi="Courier New" w:cs="Courier New"/>
@@ -14388,7 +15284,18 @@
           <w:szCs w:val="20"/>
           <w:lang w:val="en-US"/>
         </w:rPr>
-        <w:t xml:space="preserve">(const string&amp; </w:t>
+        <w:t>(</w:t>
+      </w:r>
+      <w:proofErr w:type="gramEnd"/>
+      <w:r>
+        <w:rPr>
+          <w:rFonts w:ascii="Courier New" w:hAnsi="Courier New" w:cs="Courier New"/>
+          <w:color w:val="000000" w:themeColor="text1"/>
+          <w:sz w:val="20"/>
+          <w:szCs w:val="20"/>
+          <w:lang w:val="en-US"/>
+        </w:rPr>
+        <w:t xml:space="preserve">const string&amp; </w:t>
       </w:r>
       <w:proofErr w:type="spellStart"/>
       <w:r>
@@ -15160,7 +16067,29 @@
           <w:szCs w:val="20"/>
           <w:lang w:val="en-US"/>
         </w:rPr>
-        <w:t xml:space="preserve">        result += digit * pow(base, power);</w:t>
+        <w:t xml:space="preserve">        result += digit * </w:t>
+      </w:r>
+      <w:proofErr w:type="gramStart"/>
+      <w:r>
+        <w:rPr>
+          <w:rFonts w:ascii="Courier New" w:hAnsi="Courier New" w:cs="Courier New"/>
+          <w:color w:val="000000" w:themeColor="text1"/>
+          <w:sz w:val="20"/>
+          <w:szCs w:val="20"/>
+          <w:lang w:val="en-US"/>
+        </w:rPr>
+        <w:t>pow(</w:t>
+      </w:r>
+      <w:proofErr w:type="gramEnd"/>
+      <w:r>
+        <w:rPr>
+          <w:rFonts w:ascii="Courier New" w:hAnsi="Courier New" w:cs="Courier New"/>
+          <w:color w:val="000000" w:themeColor="text1"/>
+          <w:sz w:val="20"/>
+          <w:szCs w:val="20"/>
+          <w:lang w:val="en-US"/>
+        </w:rPr>
+        <w:t>base, power);</w:t>
       </w:r>
     </w:p>
     <w:p>
@@ -15429,7 +16358,7 @@
         <v:path o:extrusionok="f" gradientshapeok="t" o:connecttype="rect"/>
         <o:lock v:ext="edit" aspectratio="t"/>
       </v:shapetype>
-      <v:shape id="_x0000_i1076" type="#_x0000_t75" style="width:11.25pt;height:11.25pt" o:bullet="t">
+      <v:shape id="_x0000_i1302" type="#_x0000_t75" style="width:11.25pt;height:11.25pt" o:bullet="t">
         <v:imagedata r:id="rId1" o:title="msoA0AB"/>
       </v:shape>
     </w:pict>

</xml_diff>